<commit_message>
in is missing from the claim statement
</commit_message>
<xml_diff>
--- a/docker/docmosis/templates/CV-UNS-HRN-ENG-01113.docx
+++ b/docker/docmosis/templates/CV-UNS-HRN-ENG-01113.docx
@@ -170,15 +170,6 @@
               </w:rPr>
               <w:t>ections questionnaire</w:t>
             </w:r>
-            <w:r>
-              <w:rPr>
-                <w:rFonts w:ascii="GDSTransportWebsite" w:hAnsi="GDSTransportWebsite"/>
-                <w:color w:val="0A0A0A"/>
-                <w:sz w:val="44"/>
-                <w:szCs w:val="44"/>
-              </w:rPr>
-              <w:t>AAAAAASTHA</w:t>
-            </w:r>
           </w:p>
           <w:p>
             <w:pPr>
@@ -191,7 +182,27 @@
                 <w:sz w:val="28"/>
                 <w:szCs w:val="28"/>
               </w:rPr>
-              <w:t>Claim number: &lt;&lt;referenceNumber&gt;&gt;</w:t>
+              <w:t>Claim number: &lt;&lt;</w:t>
+            </w:r>
+            <w:proofErr w:type="spellStart"/>
+            <w:r>
+              <w:rPr>
+                <w:rFonts w:ascii="GDSTransportWebsite" w:hAnsi="GDSTransportWebsite"/>
+                <w:color w:val="60686D"/>
+                <w:sz w:val="28"/>
+                <w:szCs w:val="28"/>
+              </w:rPr>
+              <w:t>referenceNumber</w:t>
+            </w:r>
+            <w:proofErr w:type="spellEnd"/>
+            <w:r>
+              <w:rPr>
+                <w:rFonts w:ascii="GDSTransportWebsite" w:hAnsi="GDSTransportWebsite"/>
+                <w:color w:val="60686D"/>
+                <w:sz w:val="28"/>
+                <w:szCs w:val="28"/>
+              </w:rPr>
+              <w:t>&gt;&gt;</w:t>
             </w:r>
           </w:p>
         </w:tc>
@@ -345,6 +356,7 @@
               </w:rPr>
               <w:t>: &lt;&lt;</w:t>
             </w:r>
+            <w:proofErr w:type="spellStart"/>
             <w:r>
               <w:rPr>
                 <w:rFonts w:ascii="GDSTransportWebsite" w:hAnsi="GDSTransportWebsite"/>
@@ -354,6 +366,7 @@
               </w:rPr>
               <w:t>caseName</w:t>
             </w:r>
+            <w:proofErr w:type="spellEnd"/>
             <w:r>
               <w:rPr>
                 <w:rFonts w:ascii="GDSTransportWebsite" w:hAnsi="GDSTransportWebsite"/>
@@ -606,8 +619,9 @@
                 <w:sz w:val="20"/>
                 <w:szCs w:val="20"/>
               </w:rPr>
-              <w:t>&lt;&lt;{dateFormat(</w:t>
-            </w:r>
+              <w:t>&lt;</w:t>
+            </w:r>
+            <w:proofErr w:type="gramStart"/>
             <w:r>
               <w:rPr>
                 <w:rFonts w:ascii="GDSTransportWebsite" w:eastAsia="Times New Roman" w:hAnsi="GDSTransportWebsite" w:cs="Times New Roman"/>
@@ -615,8 +629,10 @@
                 <w:sz w:val="20"/>
                 <w:szCs w:val="20"/>
               </w:rPr>
-              <w:t>submittedOn</w:t>
-            </w:r>
+              <w:t>&lt;{</w:t>
+            </w:r>
+            <w:proofErr w:type="spellStart"/>
+            <w:proofErr w:type="gramEnd"/>
             <w:r>
               <w:rPr>
                 <w:rFonts w:ascii="GDSTransportWebsite" w:eastAsia="Times New Roman" w:hAnsi="GDSTransportWebsite" w:cs="Times New Roman"/>
@@ -624,7 +640,77 @@
                 <w:sz w:val="20"/>
                 <w:szCs w:val="20"/>
               </w:rPr>
-              <w:t>, ‘d MMMM yyyy’, ‘dd-MM-yyyy’)}&gt;&gt;</w:t>
+              <w:t>dateFormat</w:t>
+            </w:r>
+            <w:proofErr w:type="spellEnd"/>
+            <w:r>
+              <w:rPr>
+                <w:rFonts w:ascii="GDSTransportWebsite" w:eastAsia="Times New Roman" w:hAnsi="GDSTransportWebsite" w:cs="Times New Roman"/>
+                <w:color w:val="60686D"/>
+                <w:sz w:val="20"/>
+                <w:szCs w:val="20"/>
+              </w:rPr>
+              <w:t>(</w:t>
+            </w:r>
+            <w:proofErr w:type="spellStart"/>
+            <w:r>
+              <w:rPr>
+                <w:rFonts w:ascii="GDSTransportWebsite" w:eastAsia="Times New Roman" w:hAnsi="GDSTransportWebsite" w:cs="Times New Roman"/>
+                <w:color w:val="60686D"/>
+                <w:sz w:val="20"/>
+                <w:szCs w:val="20"/>
+              </w:rPr>
+              <w:t>submittedOn</w:t>
+            </w:r>
+            <w:proofErr w:type="spellEnd"/>
+            <w:r>
+              <w:rPr>
+                <w:rFonts w:ascii="GDSTransportWebsite" w:eastAsia="Times New Roman" w:hAnsi="GDSTransportWebsite" w:cs="Times New Roman"/>
+                <w:color w:val="60686D"/>
+                <w:sz w:val="20"/>
+                <w:szCs w:val="20"/>
+              </w:rPr>
+              <w:t xml:space="preserve">, ‘d MMMM </w:t>
+            </w:r>
+            <w:proofErr w:type="spellStart"/>
+            <w:r>
+              <w:rPr>
+                <w:rFonts w:ascii="GDSTransportWebsite" w:eastAsia="Times New Roman" w:hAnsi="GDSTransportWebsite" w:cs="Times New Roman"/>
+                <w:color w:val="60686D"/>
+                <w:sz w:val="20"/>
+                <w:szCs w:val="20"/>
+              </w:rPr>
+              <w:t>yyyy</w:t>
+            </w:r>
+            <w:proofErr w:type="spellEnd"/>
+            <w:r>
+              <w:rPr>
+                <w:rFonts w:ascii="GDSTransportWebsite" w:eastAsia="Times New Roman" w:hAnsi="GDSTransportWebsite" w:cs="Times New Roman"/>
+                <w:color w:val="60686D"/>
+                <w:sz w:val="20"/>
+                <w:szCs w:val="20"/>
+              </w:rPr>
+              <w:t>’, ‘dd-MM-</w:t>
+            </w:r>
+            <w:proofErr w:type="spellStart"/>
+            <w:r>
+              <w:rPr>
+                <w:rFonts w:ascii="GDSTransportWebsite" w:eastAsia="Times New Roman" w:hAnsi="GDSTransportWebsite" w:cs="Times New Roman"/>
+                <w:color w:val="60686D"/>
+                <w:sz w:val="20"/>
+                <w:szCs w:val="20"/>
+              </w:rPr>
+              <w:t>yyyy</w:t>
+            </w:r>
+            <w:proofErr w:type="spellEnd"/>
+            <w:r>
+              <w:rPr>
+                <w:rFonts w:ascii="GDSTransportWebsite" w:eastAsia="Times New Roman" w:hAnsi="GDSTransportWebsite" w:cs="Times New Roman"/>
+                <w:color w:val="60686D"/>
+                <w:sz w:val="20"/>
+                <w:szCs w:val="20"/>
+              </w:rPr>
+              <w:t>’)}&gt;&gt;</w:t>
             </w:r>
           </w:p>
         </w:tc>
@@ -805,6 +891,8 @@
               </w:rPr>
               <w:t>&lt;&lt;</w:t>
             </w:r>
+            <w:proofErr w:type="spellStart"/>
+            <w:proofErr w:type="gramStart"/>
             <w:r>
               <w:rPr>
                 <w:rFonts w:ascii="GDSTransportWebsite" w:hAnsi="GDSTransportWebsite"/>
@@ -812,6 +900,8 @@
               </w:rPr>
               <w:t>applicant.litigationFriendName</w:t>
             </w:r>
+            <w:proofErr w:type="spellEnd"/>
+            <w:proofErr w:type="gramEnd"/>
             <w:r>
               <w:rPr>
                 <w:rFonts w:ascii="GDSTransportWebsite" w:hAnsi="GDSTransportWebsite"/>
@@ -883,6 +973,7 @@
               </w:rPr>
               <w:t>&lt;&lt;cs_{</w:t>
             </w:r>
+            <w:proofErr w:type="gramStart"/>
             <w:r>
               <w:rPr>
                 <w:rFonts w:ascii="GDSTransportWebsite" w:hAnsi="GDSTransportWebsite"/>
@@ -911,6 +1002,7 @@
               </w:rPr>
               <w:t>.AddressLine</w:t>
             </w:r>
+            <w:proofErr w:type="gramEnd"/>
             <w:r>
               <w:rPr>
                 <w:rFonts w:ascii="GDSTransportWebsite" w:hAnsi="GDSTransportWebsite"/>
@@ -1026,6 +1118,7 @@
               </w:rPr>
               <w:t>&lt;&lt;</w:t>
             </w:r>
+            <w:proofErr w:type="gramStart"/>
             <w:r>
               <w:rPr>
                 <w:rFonts w:ascii="GDSTransportWebsite" w:hAnsi="GDSTransportWebsite"/>
@@ -1045,7 +1138,15 @@
                 <w:rFonts w:ascii="GDSTransportWebsite" w:hAnsi="GDSTransportWebsite"/>
                 <w:color w:val="0A0A0A"/>
               </w:rPr>
-              <w:t>ddress.AddressLine2&gt;&gt;&lt;&lt;es_&gt;&gt;&lt;&lt;cs_{</w:t>
+              <w:t>ddress.AddressLine</w:t>
+            </w:r>
+            <w:proofErr w:type="gramEnd"/>
+            <w:r>
+              <w:rPr>
+                <w:rFonts w:ascii="GDSTransportWebsite" w:hAnsi="GDSTransportWebsite"/>
+                <w:color w:val="0A0A0A"/>
+              </w:rPr>
+              <w:t>2&gt;&gt;&lt;&lt;es_&gt;&gt;&lt;&lt;cs_{</w:t>
             </w:r>
             <w:r>
               <w:rPr>
@@ -1105,6 +1206,7 @@
               </w:rPr>
               <w:t>&lt;&lt;</w:t>
             </w:r>
+            <w:proofErr w:type="gramStart"/>
             <w:r>
               <w:rPr>
                 <w:rFonts w:ascii="GDSTransportWebsite" w:hAnsi="GDSTransportWebsite"/>
@@ -1124,7 +1226,15 @@
                 <w:rFonts w:ascii="GDSTransportWebsite" w:hAnsi="GDSTransportWebsite"/>
                 <w:color w:val="0A0A0A"/>
               </w:rPr>
-              <w:t>ddress.AddressLine3&gt;&gt;&lt;&lt;es_&gt;&gt;&lt;&lt;cs_{</w:t>
+              <w:t>ddress.AddressLine</w:t>
+            </w:r>
+            <w:proofErr w:type="gramEnd"/>
+            <w:r>
+              <w:rPr>
+                <w:rFonts w:ascii="GDSTransportWebsite" w:hAnsi="GDSTransportWebsite"/>
+                <w:color w:val="0A0A0A"/>
+              </w:rPr>
+              <w:t>3&gt;&gt;&lt;&lt;es_&gt;&gt;&lt;&lt;cs_{</w:t>
             </w:r>
             <w:r>
               <w:rPr>
@@ -1184,6 +1294,8 @@
               </w:rPr>
               <w:t>&lt;&lt;</w:t>
             </w:r>
+            <w:proofErr w:type="spellStart"/>
+            <w:proofErr w:type="gramStart"/>
             <w:r>
               <w:rPr>
                 <w:rFonts w:ascii="GDSTransportWebsite" w:hAnsi="GDSTransportWebsite"/>
@@ -1203,7 +1315,16 @@
                 <w:rFonts w:ascii="GDSTransportWebsite" w:hAnsi="GDSTransportWebsite"/>
                 <w:color w:val="0A0A0A"/>
               </w:rPr>
-              <w:t>ddress.PostTown&gt;&gt;&lt;&lt;es_&gt;&gt;</w:t>
+              <w:t>ddress.PostTown</w:t>
+            </w:r>
+            <w:proofErr w:type="spellEnd"/>
+            <w:proofErr w:type="gramEnd"/>
+            <w:r>
+              <w:rPr>
+                <w:rFonts w:ascii="GDSTransportWebsite" w:hAnsi="GDSTransportWebsite"/>
+                <w:color w:val="0A0A0A"/>
+              </w:rPr>
+              <w:t>&gt;&gt;&lt;&lt;es_&gt;&gt;</w:t>
             </w:r>
           </w:p>
           <w:p>
@@ -1221,6 +1342,7 @@
               </w:rPr>
               <w:t>&lt;&lt;</w:t>
             </w:r>
+            <w:proofErr w:type="gramStart"/>
             <w:r>
               <w:rPr>
                 <w:rFonts w:ascii="GDSTransportWebsite" w:hAnsi="GDSTransportWebsite"/>
@@ -1240,7 +1362,15 @@
                 <w:rFonts w:ascii="GDSTransportWebsite" w:hAnsi="GDSTransportWebsite"/>
                 <w:color w:val="0A0A0A"/>
               </w:rPr>
-              <w:t>ddress.PostCode&gt;&gt;&lt;&lt;cs_{</w:t>
+              <w:t>ddress.PostCode</w:t>
+            </w:r>
+            <w:proofErr w:type="gramEnd"/>
+            <w:r>
+              <w:rPr>
+                <w:rFonts w:ascii="GDSTransportWebsite" w:hAnsi="GDSTransportWebsite"/>
+                <w:color w:val="0A0A0A"/>
+              </w:rPr>
+              <w:t>&gt;&gt;&lt;&lt;cs_{</w:t>
             </w:r>
             <w:r>
               <w:rPr>
@@ -1301,6 +1431,8 @@
               </w:rPr>
               <w:t>&lt;&lt;</w:t>
             </w:r>
+            <w:proofErr w:type="spellStart"/>
+            <w:proofErr w:type="gramStart"/>
             <w:r>
               <w:rPr>
                 <w:rFonts w:ascii="GDSTransportWebsite" w:hAnsi="GDSTransportWebsite"/>
@@ -1320,7 +1452,16 @@
                 <w:rFonts w:ascii="GDSTransportWebsite" w:hAnsi="GDSTransportWebsite"/>
                 <w:color w:val="0A0A0A"/>
               </w:rPr>
-              <w:t>ddress.Country&gt;&gt;&lt;&lt;es_&gt;&gt;</w:t>
+              <w:t>ddress.Country</w:t>
+            </w:r>
+            <w:proofErr w:type="spellEnd"/>
+            <w:proofErr w:type="gramEnd"/>
+            <w:r>
+              <w:rPr>
+                <w:rFonts w:ascii="GDSTransportWebsite" w:hAnsi="GDSTransportWebsite"/>
+                <w:color w:val="0A0A0A"/>
+              </w:rPr>
+              <w:t>&gt;&gt;&lt;&lt;es_&gt;&gt;</w:t>
             </w:r>
           </w:p>
         </w:tc>
@@ -1396,8 +1537,9 @@
                 <w:color w:val="0A0A0A"/>
                 <w:shd w:val="clear" w:color="auto" w:fill="FFFFFF"/>
               </w:rPr>
-              <w:t>&lt;&lt;rr_</w:t>
-            </w:r>
+              <w:t>&lt;&lt;</w:t>
+            </w:r>
+            <w:proofErr w:type="spellStart"/>
             <w:r>
               <w:rPr>
                 <w:rFonts w:ascii="GDSTransportWebsite" w:hAnsi="GDSTransportWebsite"/>
@@ -1406,8 +1548,19 @@
                 <w:color w:val="0A0A0A"/>
                 <w:shd w:val="clear" w:color="auto" w:fill="FFFFFF"/>
               </w:rPr>
+              <w:t>rr_</w:t>
+            </w:r>
+            <w:r>
+              <w:rPr>
+                <w:rFonts w:ascii="GDSTransportWebsite" w:hAnsi="GDSTransportWebsite"/>
+                <w:b/>
+                <w:bCs/>
+                <w:color w:val="0A0A0A"/>
+                <w:shd w:val="clear" w:color="auto" w:fill="FFFFFF"/>
+              </w:rPr>
               <w:t>respondents</w:t>
             </w:r>
+            <w:proofErr w:type="spellEnd"/>
             <w:r>
               <w:rPr>
                 <w:rFonts w:ascii="GDSTransportWebsite" w:hAnsi="GDSTransportWebsite"/>
@@ -1450,7 +1603,29 @@
                 <w:color w:val="0A0A0A"/>
                 <w:shd w:val="clear" w:color="auto" w:fill="FFFFFF"/>
               </w:rPr>
-              <w:t>&lt;&lt;cs_{$size&gt;1}&gt;&gt; Defendant &lt;&lt;$itemnum&gt;&gt;&lt;&lt;es_&gt;&gt;</w:t>
+              <w:t>&lt;&lt;cs_{$size&gt;1}&gt;&gt; Defendant &lt;&lt;$</w:t>
+            </w:r>
+            <w:proofErr w:type="spellStart"/>
+            <w:r>
+              <w:rPr>
+                <w:rFonts w:ascii="GDSTransportWebsite" w:hAnsi="GDSTransportWebsite"/>
+                <w:b/>
+                <w:bCs/>
+                <w:color w:val="0A0A0A"/>
+                <w:shd w:val="clear" w:color="auto" w:fill="FFFFFF"/>
+              </w:rPr>
+              <w:t>itemnum</w:t>
+            </w:r>
+            <w:proofErr w:type="spellEnd"/>
+            <w:r>
+              <w:rPr>
+                <w:rFonts w:ascii="GDSTransportWebsite" w:hAnsi="GDSTransportWebsite"/>
+                <w:b/>
+                <w:bCs/>
+                <w:color w:val="0A0A0A"/>
+                <w:shd w:val="clear" w:color="auto" w:fill="FFFFFF"/>
+              </w:rPr>
+              <w:t>&gt;&gt;&lt;&lt;es_&gt;&gt;</w:t>
             </w:r>
           </w:p>
         </w:tc>
@@ -1554,6 +1729,7 @@
               </w:rPr>
               <w:t>&lt;&lt;</w:t>
             </w:r>
+            <w:proofErr w:type="spellStart"/>
             <w:r>
               <w:rPr>
                 <w:rFonts w:ascii="GDSTransportWebsite" w:hAnsi="GDSTransportWebsite"/>
@@ -1561,6 +1737,7 @@
               </w:rPr>
               <w:t>litigationFriendName</w:t>
             </w:r>
+            <w:proofErr w:type="spellEnd"/>
             <w:r>
               <w:rPr>
                 <w:rFonts w:ascii="GDSTransportWebsite" w:hAnsi="GDSTransportWebsite"/>
@@ -1644,6 +1821,7 @@
               </w:rPr>
               <w:t>.AddressLine</w:t>
             </w:r>
+            <w:proofErr w:type="gramStart"/>
             <w:r>
               <w:rPr>
                 <w:rFonts w:ascii="GDSTransportWebsite" w:hAnsi="GDSTransportWebsite"/>
@@ -1656,7 +1834,15 @@
                 <w:rFonts w:ascii="GDSTransportWebsite" w:hAnsi="GDSTransportWebsite"/>
                 <w:color w:val="0A0A0A"/>
               </w:rPr>
-              <w:t>!=null}&gt;&gt;&lt;&lt;</w:t>
+              <w:t>!=</w:t>
+            </w:r>
+            <w:proofErr w:type="gramEnd"/>
+            <w:r>
+              <w:rPr>
+                <w:rFonts w:ascii="GDSTransportWebsite" w:hAnsi="GDSTransportWebsite"/>
+                <w:color w:val="0A0A0A"/>
+              </w:rPr>
+              <w:t>null}&gt;&gt;&lt;&lt;</w:t>
             </w:r>
             <w:r>
               <w:rPr>
@@ -1736,6 +1922,80 @@
                 <w:rFonts w:ascii="GDSTransportWebsite" w:hAnsi="GDSTransportWebsite"/>
                 <w:color w:val="0A0A0A"/>
               </w:rPr>
+              <w:t>&lt;&lt;</w:t>
+            </w:r>
+            <w:r>
+              <w:rPr>
+                <w:rFonts w:ascii="GDSTransportWebsite" w:hAnsi="GDSTransportWebsite"/>
+                <w:color w:val="0A0A0A"/>
+              </w:rPr>
+              <w:t>primaryA</w:t>
+            </w:r>
+            <w:r>
+              <w:rPr>
+                <w:rFonts w:ascii="GDSTransportWebsite" w:hAnsi="GDSTransportWebsite"/>
+                <w:color w:val="0A0A0A"/>
+              </w:rPr>
+              <w:t>ddress.AddressLine2&gt;&gt;&lt;&lt;es_&gt;&gt;&lt;&lt;cs_</w:t>
+            </w:r>
+            <w:proofErr w:type="gramStart"/>
+            <w:r>
+              <w:rPr>
+                <w:rFonts w:ascii="GDSTransportWebsite" w:hAnsi="GDSTransportWebsite"/>
+                <w:color w:val="0A0A0A"/>
+              </w:rPr>
+              <w:t>{</w:t>
+            </w:r>
+            <w:r>
+              <w:rPr>
+                <w:rFonts w:ascii="GDSTransportWebsite" w:hAnsi="GDSTransportWebsite"/>
+                <w:color w:val="0A0A0A"/>
+              </w:rPr>
+              <w:t>!isBlank</w:t>
+            </w:r>
+            <w:proofErr w:type="gramEnd"/>
+            <w:r>
+              <w:rPr>
+                <w:rFonts w:ascii="GDSTransportWebsite" w:hAnsi="GDSTransportWebsite"/>
+                <w:color w:val="0A0A0A"/>
+              </w:rPr>
+              <w:t>(primaryA</w:t>
+            </w:r>
+            <w:r>
+              <w:rPr>
+                <w:rFonts w:ascii="GDSTransportWebsite" w:hAnsi="GDSTransportWebsite"/>
+                <w:color w:val="0A0A0A"/>
+              </w:rPr>
+              <w:t>ddress.AddressLine3</w:t>
+            </w:r>
+            <w:r>
+              <w:rPr>
+                <w:rFonts w:ascii="GDSTransportWebsite" w:hAnsi="GDSTransportWebsite"/>
+                <w:color w:val="0A0A0A"/>
+              </w:rPr>
+              <w:t>)</w:t>
+            </w:r>
+            <w:r>
+              <w:rPr>
+                <w:rFonts w:ascii="GDSTransportWebsite" w:hAnsi="GDSTransportWebsite"/>
+                <w:color w:val="0A0A0A"/>
+              </w:rPr>
+              <w:t>}&gt;&gt;</w:t>
+            </w:r>
+          </w:p>
+          <w:p>
+            <w:pPr>
+              <w:spacing w:before="40" w:after="40"/>
+              <w:rPr>
+                <w:rFonts w:ascii="GDSTransportWebsite" w:hAnsi="GDSTransportWebsite"/>
+                <w:color w:val="0A0A0A"/>
+              </w:rPr>
+            </w:pPr>
+            <w:r>
+              <w:rPr>
+                <w:rFonts w:ascii="GDSTransportWebsite" w:hAnsi="GDSTransportWebsite"/>
+                <w:color w:val="0A0A0A"/>
+              </w:rPr>
               <w:lastRenderedPageBreak/>
               <w:t>&lt;&lt;</w:t>
             </w:r>
@@ -1751,21 +2011,37 @@
                 <w:rFonts w:ascii="GDSTransportWebsite" w:hAnsi="GDSTransportWebsite"/>
                 <w:color w:val="0A0A0A"/>
               </w:rPr>
-              <w:t>ddress.AddressLine2&gt;&gt;&lt;&lt;es_&gt;&gt;&lt;&lt;cs_{</w:t>
-            </w:r>
-            <w:r>
-              <w:rPr>
-                <w:rFonts w:ascii="GDSTransportWebsite" w:hAnsi="GDSTransportWebsite"/>
-                <w:color w:val="0A0A0A"/>
-              </w:rPr>
-              <w:t>!isBlank(primaryA</w:t>
-            </w:r>
-            <w:r>
-              <w:rPr>
-                <w:rFonts w:ascii="GDSTransportWebsite" w:hAnsi="GDSTransportWebsite"/>
-                <w:color w:val="0A0A0A"/>
-              </w:rPr>
-              <w:t>ddress.AddressLine3</w:t>
+              <w:t>ddress.AddressLine3&gt;&gt;&lt;&lt;es_&gt;&gt;&lt;&lt;cs_</w:t>
+            </w:r>
+            <w:proofErr w:type="gramStart"/>
+            <w:r>
+              <w:rPr>
+                <w:rFonts w:ascii="GDSTransportWebsite" w:hAnsi="GDSTransportWebsite"/>
+                <w:color w:val="0A0A0A"/>
+              </w:rPr>
+              <w:t>{</w:t>
+            </w:r>
+            <w:r>
+              <w:rPr>
+                <w:rFonts w:ascii="GDSTransportWebsite" w:hAnsi="GDSTransportWebsite"/>
+                <w:color w:val="0A0A0A"/>
+              </w:rPr>
+              <w:t>!isBlank</w:t>
+            </w:r>
+            <w:proofErr w:type="gramEnd"/>
+            <w:r>
+              <w:rPr>
+                <w:rFonts w:ascii="GDSTransportWebsite" w:hAnsi="GDSTransportWebsite"/>
+                <w:color w:val="0A0A0A"/>
+              </w:rPr>
+              <w:t>(primaryA</w:t>
+            </w:r>
+            <w:r>
+              <w:rPr>
+                <w:rFonts w:ascii="GDSTransportWebsite" w:hAnsi="GDSTransportWebsite"/>
+                <w:color w:val="0A0A0A"/>
+              </w:rPr>
+              <w:t>ddress.PostTown</w:t>
             </w:r>
             <w:r>
               <w:rPr>
@@ -1795,6 +2071,45 @@
                 <w:rFonts w:ascii="GDSTransportWebsite" w:hAnsi="GDSTransportWebsite"/>
                 <w:color w:val="0A0A0A"/>
               </w:rPr>
+              <w:t xml:space="preserve">&lt;&lt; </w:t>
+            </w:r>
+            <w:proofErr w:type="spellStart"/>
+            <w:r>
+              <w:rPr>
+                <w:rFonts w:ascii="GDSTransportWebsite" w:hAnsi="GDSTransportWebsite"/>
+                <w:color w:val="0A0A0A"/>
+              </w:rPr>
+              <w:t>primaryA</w:t>
+            </w:r>
+            <w:r>
+              <w:rPr>
+                <w:rFonts w:ascii="GDSTransportWebsite" w:hAnsi="GDSTransportWebsite"/>
+                <w:color w:val="0A0A0A"/>
+              </w:rPr>
+              <w:t>ddress.PostTown</w:t>
+            </w:r>
+            <w:proofErr w:type="spellEnd"/>
+            <w:r>
+              <w:rPr>
+                <w:rFonts w:ascii="GDSTransportWebsite" w:hAnsi="GDSTransportWebsite"/>
+                <w:color w:val="0A0A0A"/>
+              </w:rPr>
+              <w:t>&gt;&gt;&lt;&lt;es_&gt;&gt;</w:t>
+            </w:r>
+          </w:p>
+          <w:p>
+            <w:pPr>
+              <w:spacing w:before="40" w:after="40"/>
+              <w:rPr>
+                <w:rFonts w:ascii="GDSTransportWebsite" w:hAnsi="GDSTransportWebsite"/>
+                <w:color w:val="0A0A0A"/>
+              </w:rPr>
+            </w:pPr>
+            <w:r>
+              <w:rPr>
+                <w:rFonts w:ascii="GDSTransportWebsite" w:hAnsi="GDSTransportWebsite"/>
+                <w:color w:val="0A0A0A"/>
+              </w:rPr>
               <w:t>&lt;&lt;</w:t>
             </w:r>
             <w:r>
@@ -1809,102 +2124,30 @@
                 <w:rFonts w:ascii="GDSTransportWebsite" w:hAnsi="GDSTransportWebsite"/>
                 <w:color w:val="0A0A0A"/>
               </w:rPr>
-              <w:t>ddress.AddressLine3&gt;&gt;&lt;&lt;es_&gt;&gt;&lt;&lt;cs_{</w:t>
-            </w:r>
-            <w:r>
-              <w:rPr>
-                <w:rFonts w:ascii="GDSTransportWebsite" w:hAnsi="GDSTransportWebsite"/>
-                <w:color w:val="0A0A0A"/>
-              </w:rPr>
-              <w:t>!isBlank(primaryA</w:t>
-            </w:r>
-            <w:r>
-              <w:rPr>
-                <w:rFonts w:ascii="GDSTransportWebsite" w:hAnsi="GDSTransportWebsite"/>
-                <w:color w:val="0A0A0A"/>
-              </w:rPr>
-              <w:t>ddress.PostTown</w:t>
-            </w:r>
-            <w:r>
-              <w:rPr>
-                <w:rFonts w:ascii="GDSTransportWebsite" w:hAnsi="GDSTransportWebsite"/>
-                <w:color w:val="0A0A0A"/>
-              </w:rPr>
-              <w:t>)</w:t>
-            </w:r>
-            <w:r>
-              <w:rPr>
-                <w:rFonts w:ascii="GDSTransportWebsite" w:hAnsi="GDSTransportWebsite"/>
-                <w:color w:val="0A0A0A"/>
-              </w:rPr>
-              <w:t>}&gt;&gt;</w:t>
-            </w:r>
-          </w:p>
-          <w:p>
-            <w:pPr>
-              <w:spacing w:before="40" w:after="40"/>
-              <w:rPr>
-                <w:rFonts w:ascii="GDSTransportWebsite" w:hAnsi="GDSTransportWebsite"/>
-                <w:color w:val="0A0A0A"/>
-              </w:rPr>
-            </w:pPr>
-            <w:r>
-              <w:rPr>
-                <w:rFonts w:ascii="GDSTransportWebsite" w:hAnsi="GDSTransportWebsite"/>
-                <w:color w:val="0A0A0A"/>
-              </w:rPr>
-              <w:t xml:space="preserve">&lt;&lt; </w:t>
-            </w:r>
-            <w:r>
-              <w:rPr>
-                <w:rFonts w:ascii="GDSTransportWebsite" w:hAnsi="GDSTransportWebsite"/>
-                <w:color w:val="0A0A0A"/>
-              </w:rPr>
-              <w:t>primaryA</w:t>
-            </w:r>
-            <w:r>
-              <w:rPr>
-                <w:rFonts w:ascii="GDSTransportWebsite" w:hAnsi="GDSTransportWebsite"/>
-                <w:color w:val="0A0A0A"/>
-              </w:rPr>
-              <w:t>ddress.PostTown&gt;&gt;&lt;&lt;es_&gt;&gt;</w:t>
-            </w:r>
-          </w:p>
-          <w:p>
-            <w:pPr>
-              <w:spacing w:before="40" w:after="40"/>
-              <w:rPr>
-                <w:rFonts w:ascii="GDSTransportWebsite" w:hAnsi="GDSTransportWebsite"/>
-                <w:color w:val="0A0A0A"/>
-              </w:rPr>
-            </w:pPr>
-            <w:r>
-              <w:rPr>
-                <w:rFonts w:ascii="GDSTransportWebsite" w:hAnsi="GDSTransportWebsite"/>
-                <w:color w:val="0A0A0A"/>
-              </w:rPr>
-              <w:t>&lt;&lt;</w:t>
-            </w:r>
-            <w:r>
-              <w:rPr>
-                <w:rFonts w:ascii="GDSTransportWebsite" w:hAnsi="GDSTransportWebsite"/>
-                <w:color w:val="0A0A0A"/>
-              </w:rPr>
-              <w:t>primaryA</w:t>
-            </w:r>
-            <w:r>
-              <w:rPr>
-                <w:rFonts w:ascii="GDSTransportWebsite" w:hAnsi="GDSTransportWebsite"/>
-                <w:color w:val="0A0A0A"/>
-              </w:rPr>
-              <w:t>ddress.PostCode&gt;&gt;&lt;&lt;cs_{</w:t>
-            </w:r>
-            <w:r>
-              <w:rPr>
-                <w:rFonts w:ascii="GDSTransportWebsite" w:hAnsi="GDSTransportWebsite"/>
-                <w:color w:val="0A0A0A"/>
-              </w:rPr>
-              <w:t>!isBlank(primaryA</w:t>
+              <w:t>ddress.PostCode&gt;&gt;&lt;&lt;cs_</w:t>
+            </w:r>
+            <w:proofErr w:type="gramStart"/>
+            <w:r>
+              <w:rPr>
+                <w:rFonts w:ascii="GDSTransportWebsite" w:hAnsi="GDSTransportWebsite"/>
+                <w:color w:val="0A0A0A"/>
+              </w:rPr>
+              <w:t>{</w:t>
+            </w:r>
+            <w:r>
+              <w:rPr>
+                <w:rFonts w:ascii="GDSTransportWebsite" w:hAnsi="GDSTransportWebsite"/>
+                <w:color w:val="0A0A0A"/>
+              </w:rPr>
+              <w:t>!isBlank</w:t>
+            </w:r>
+            <w:proofErr w:type="gramEnd"/>
+            <w:r>
+              <w:rPr>
+                <w:rFonts w:ascii="GDSTransportWebsite" w:hAnsi="GDSTransportWebsite"/>
+                <w:color w:val="0A0A0A"/>
+              </w:rPr>
+              <w:t>(primaryA</w:t>
             </w:r>
             <w:r>
               <w:rPr>
@@ -1949,14 +2192,30 @@
                 <w:rFonts w:ascii="GDSTransportWebsite" w:hAnsi="GDSTransportWebsite"/>
                 <w:color w:val="0A0A0A"/>
               </w:rPr>
-              <w:t xml:space="preserve"> primaryA</w:t>
-            </w:r>
-            <w:r>
-              <w:rPr>
-                <w:rFonts w:ascii="GDSTransportWebsite" w:hAnsi="GDSTransportWebsite"/>
-                <w:color w:val="0A0A0A"/>
-              </w:rPr>
-              <w:t>ddress.Country&gt;&gt;&lt;&lt;es_&gt;&gt;</w:t>
+              <w:t xml:space="preserve"> </w:t>
+            </w:r>
+            <w:proofErr w:type="spellStart"/>
+            <w:r>
+              <w:rPr>
+                <w:rFonts w:ascii="GDSTransportWebsite" w:hAnsi="GDSTransportWebsite"/>
+                <w:color w:val="0A0A0A"/>
+              </w:rPr>
+              <w:t>primaryA</w:t>
+            </w:r>
+            <w:r>
+              <w:rPr>
+                <w:rFonts w:ascii="GDSTransportWebsite" w:hAnsi="GDSTransportWebsite"/>
+                <w:color w:val="0A0A0A"/>
+              </w:rPr>
+              <w:t>ddress.Country</w:t>
+            </w:r>
+            <w:proofErr w:type="spellEnd"/>
+            <w:r>
+              <w:rPr>
+                <w:rFonts w:ascii="GDSTransportWebsite" w:hAnsi="GDSTransportWebsite"/>
+                <w:color w:val="0A0A0A"/>
+              </w:rPr>
+              <w:t>&gt;&gt;&lt;&lt;es_&gt;&gt;</w:t>
             </w:r>
           </w:p>
         </w:tc>
@@ -2044,6 +2303,8 @@
               </w:rPr>
               <w:t>&lt;</w:t>
             </w:r>
+            <w:proofErr w:type="spellStart"/>
+            <w:proofErr w:type="gramStart"/>
             <w:r>
               <w:rPr>
                 <w:rFonts w:ascii="GDSTransportWebsite" w:hAnsi="GDSTransportWebsite"/>
@@ -2065,6 +2326,8 @@
               </w:rPr>
               <w:t>Name</w:t>
             </w:r>
+            <w:proofErr w:type="spellEnd"/>
+            <w:proofErr w:type="gramEnd"/>
             <w:r>
               <w:rPr>
                 <w:rFonts w:ascii="GDSTransportWebsite" w:hAnsi="GDSTransportWebsite"/>
@@ -2135,7 +2398,100 @@
                 <w:rFonts w:ascii="GDSTransportWebsite" w:hAnsi="GDSTransportWebsite"/>
                 <w:color w:val="0A0A0A"/>
               </w:rPr>
-              <w:t>cs_{</w:t>
+              <w:t>cs_</w:t>
+            </w:r>
+            <w:proofErr w:type="gramStart"/>
+            <w:r>
+              <w:rPr>
+                <w:rFonts w:ascii="GDSTransportWebsite" w:hAnsi="GDSTransportWebsite"/>
+                <w:color w:val="0A0A0A"/>
+              </w:rPr>
+              <w:t>{</w:t>
+            </w:r>
+            <w:r>
+              <w:rPr>
+                <w:rFonts w:ascii="GDSTransportWebsite" w:hAnsi="GDSTransportWebsite"/>
+                <w:color w:val="0A0A0A"/>
+              </w:rPr>
+              <w:t>!isBlank</w:t>
+            </w:r>
+            <w:proofErr w:type="gramEnd"/>
+            <w:r>
+              <w:rPr>
+                <w:rFonts w:ascii="GDSTransportWebsite" w:hAnsi="GDSTransportWebsite"/>
+                <w:color w:val="0A0A0A"/>
+              </w:rPr>
+              <w:t>(</w:t>
+            </w:r>
+            <w:r>
+              <w:rPr>
+                <w:rFonts w:ascii="GDSTransportWebsite" w:hAnsi="GDSTransportWebsite"/>
+                <w:color w:val="0A0A0A"/>
+              </w:rPr>
+              <w:t>representative.</w:t>
+            </w:r>
+            <w:r>
+              <w:rPr>
+                <w:rFonts w:ascii="GDSTransportWebsite" w:hAnsi="GDSTransportWebsite"/>
+                <w:color w:val="0A0A0A"/>
+              </w:rPr>
+              <w:t>serviceA</w:t>
+            </w:r>
+            <w:r>
+              <w:rPr>
+                <w:rFonts w:ascii="GDSTransportWebsite" w:hAnsi="GDSTransportWebsite"/>
+                <w:color w:val="0A0A0A"/>
+              </w:rPr>
+              <w:t>ddress.AddressLine</w:t>
+            </w:r>
+            <w:r>
+              <w:rPr>
+                <w:rFonts w:ascii="GDSTransportWebsite" w:hAnsi="GDSTransportWebsite"/>
+                <w:color w:val="0A0A0A"/>
+              </w:rPr>
+              <w:t>1)</w:t>
+            </w:r>
+            <w:r>
+              <w:rPr>
+                <w:rFonts w:ascii="GDSTransportWebsite" w:hAnsi="GDSTransportWebsite"/>
+                <w:color w:val="0A0A0A"/>
+              </w:rPr>
+              <w:t>}&gt;&gt;&lt;&lt;</w:t>
+            </w:r>
+            <w:r>
+              <w:rPr>
+                <w:rFonts w:ascii="GDSTransportWebsite" w:hAnsi="GDSTransportWebsite"/>
+                <w:color w:val="0A0A0A"/>
+              </w:rPr>
+              <w:t>representative.</w:t>
+            </w:r>
+            <w:r>
+              <w:rPr>
+                <w:rFonts w:ascii="GDSTransportWebsite" w:hAnsi="GDSTransportWebsite"/>
+                <w:color w:val="0A0A0A"/>
+              </w:rPr>
+              <w:t>serviceA</w:t>
+            </w:r>
+            <w:r>
+              <w:rPr>
+                <w:rFonts w:ascii="GDSTransportWebsite" w:hAnsi="GDSTransportWebsite"/>
+                <w:color w:val="0A0A0A"/>
+              </w:rPr>
+              <w:t>ddress.AddressLine1&gt;&gt;</w:t>
+            </w:r>
+            <w:r>
+              <w:rPr>
+                <w:rFonts w:ascii="GDSTransportWebsite" w:hAnsi="GDSTransportWebsite"/>
+                <w:color w:val="0A0A0A"/>
+              </w:rPr>
+              <w:t>&lt;&lt;es_&gt;&gt;</w:t>
+            </w:r>
+            <w:r>
+              <w:rPr>
+                <w:rFonts w:ascii="GDSTransportWebsite" w:hAnsi="GDSTransportWebsite"/>
+                <w:color w:val="0A0A0A"/>
+              </w:rPr>
+              <w:t>&lt;&lt;cs_{</w:t>
             </w:r>
             <w:r>
               <w:rPr>
@@ -2163,21 +2519,74 @@
                 <w:rFonts w:ascii="GDSTransportWebsite" w:hAnsi="GDSTransportWebsite"/>
                 <w:color w:val="0A0A0A"/>
               </w:rPr>
+              <w:t>ddress.AddressLine2</w:t>
+            </w:r>
+            <w:r>
+              <w:rPr>
+                <w:rFonts w:ascii="GDSTransportWebsite" w:hAnsi="GDSTransportWebsite"/>
+                <w:color w:val="0A0A0A"/>
+              </w:rPr>
+              <w:t>)</w:t>
+            </w:r>
+            <w:r>
+              <w:rPr>
+                <w:rFonts w:ascii="GDSTransportWebsite" w:hAnsi="GDSTransportWebsite"/>
+                <w:color w:val="0A0A0A"/>
+              </w:rPr>
+              <w:t>}&gt;&gt;</w:t>
+            </w:r>
+          </w:p>
+          <w:p>
+            <w:pPr>
+              <w:spacing w:before="40" w:after="40"/>
+              <w:rPr>
+                <w:rFonts w:ascii="GDSTransportWebsite" w:hAnsi="GDSTransportWebsite"/>
+                <w:color w:val="0A0A0A"/>
+              </w:rPr>
+            </w:pPr>
+            <w:r>
+              <w:rPr>
+                <w:rFonts w:ascii="GDSTransportWebsite" w:hAnsi="GDSTransportWebsite"/>
+                <w:color w:val="0A0A0A"/>
+              </w:rPr>
+              <w:t>&lt;&lt;</w:t>
+            </w:r>
+            <w:proofErr w:type="gramStart"/>
+            <w:r>
+              <w:rPr>
+                <w:rFonts w:ascii="GDSTransportWebsite" w:hAnsi="GDSTransportWebsite"/>
+                <w:color w:val="0A0A0A"/>
+              </w:rPr>
+              <w:t>representative.</w:t>
+            </w:r>
+            <w:r>
+              <w:rPr>
+                <w:rFonts w:ascii="GDSTransportWebsite" w:hAnsi="GDSTransportWebsite"/>
+                <w:color w:val="0A0A0A"/>
+              </w:rPr>
+              <w:t>serviceA</w:t>
+            </w:r>
+            <w:r>
+              <w:rPr>
+                <w:rFonts w:ascii="GDSTransportWebsite" w:hAnsi="GDSTransportWebsite"/>
+                <w:color w:val="0A0A0A"/>
+              </w:rPr>
               <w:t>ddress.AddressLine</w:t>
             </w:r>
-            <w:r>
-              <w:rPr>
-                <w:rFonts w:ascii="GDSTransportWebsite" w:hAnsi="GDSTransportWebsite"/>
-                <w:color w:val="0A0A0A"/>
-              </w:rPr>
-              <w:t>1)</w:t>
-            </w:r>
-            <w:r>
-              <w:rPr>
-                <w:rFonts w:ascii="GDSTransportWebsite" w:hAnsi="GDSTransportWebsite"/>
-                <w:color w:val="0A0A0A"/>
-              </w:rPr>
-              <w:t>}&gt;&gt;&lt;&lt;</w:t>
+            <w:proofErr w:type="gramEnd"/>
+            <w:r>
+              <w:rPr>
+                <w:rFonts w:ascii="GDSTransportWebsite" w:hAnsi="GDSTransportWebsite"/>
+                <w:color w:val="0A0A0A"/>
+              </w:rPr>
+              <w:t>2&gt;&gt;&lt;&lt;es_&gt;&gt;&lt;&lt;cs_{</w:t>
+            </w:r>
+            <w:r>
+              <w:rPr>
+                <w:rFonts w:ascii="GDSTransportWebsite" w:hAnsi="GDSTransportWebsite"/>
+                <w:color w:val="0A0A0A"/>
+              </w:rPr>
+              <w:t>!isBlank(</w:t>
             </w:r>
             <w:r>
               <w:rPr>
@@ -2198,21 +2607,67 @@
                 <w:rFonts w:ascii="GDSTransportWebsite" w:hAnsi="GDSTransportWebsite"/>
                 <w:color w:val="0A0A0A"/>
               </w:rPr>
-              <w:t>ddress.AddressLine1&gt;&gt;</w:t>
-            </w:r>
-            <w:r>
-              <w:rPr>
-                <w:rFonts w:ascii="GDSTransportWebsite" w:hAnsi="GDSTransportWebsite"/>
-                <w:color w:val="0A0A0A"/>
-              </w:rPr>
-              <w:t>&lt;&lt;es_&gt;&gt;</w:t>
-            </w:r>
-            <w:r>
-              <w:rPr>
-                <w:rFonts w:ascii="GDSTransportWebsite" w:hAnsi="GDSTransportWebsite"/>
-                <w:color w:val="0A0A0A"/>
-              </w:rPr>
-              <w:t>&lt;&lt;cs_{</w:t>
+              <w:t>ddress.AddressLine3</w:t>
+            </w:r>
+            <w:r>
+              <w:rPr>
+                <w:rFonts w:ascii="GDSTransportWebsite" w:hAnsi="GDSTransportWebsite"/>
+                <w:color w:val="0A0A0A"/>
+              </w:rPr>
+              <w:t>)</w:t>
+            </w:r>
+            <w:r>
+              <w:rPr>
+                <w:rFonts w:ascii="GDSTransportWebsite" w:hAnsi="GDSTransportWebsite"/>
+                <w:color w:val="0A0A0A"/>
+              </w:rPr>
+              <w:t>}&gt;&gt;</w:t>
+            </w:r>
+          </w:p>
+          <w:p>
+            <w:pPr>
+              <w:spacing w:before="40" w:after="40"/>
+              <w:rPr>
+                <w:rFonts w:ascii="GDSTransportWebsite" w:hAnsi="GDSTransportWebsite"/>
+                <w:color w:val="0A0A0A"/>
+              </w:rPr>
+            </w:pPr>
+            <w:r>
+              <w:rPr>
+                <w:rFonts w:ascii="GDSTransportWebsite" w:hAnsi="GDSTransportWebsite"/>
+                <w:color w:val="0A0A0A"/>
+              </w:rPr>
+              <w:t>&lt;&lt;</w:t>
+            </w:r>
+            <w:proofErr w:type="gramStart"/>
+            <w:r>
+              <w:rPr>
+                <w:rFonts w:ascii="GDSTransportWebsite" w:hAnsi="GDSTransportWebsite"/>
+                <w:color w:val="0A0A0A"/>
+              </w:rPr>
+              <w:t>representative.</w:t>
+            </w:r>
+            <w:r>
+              <w:rPr>
+                <w:rFonts w:ascii="GDSTransportWebsite" w:hAnsi="GDSTransportWebsite"/>
+                <w:color w:val="0A0A0A"/>
+              </w:rPr>
+              <w:t>serviceA</w:t>
+            </w:r>
+            <w:r>
+              <w:rPr>
+                <w:rFonts w:ascii="GDSTransportWebsite" w:hAnsi="GDSTransportWebsite"/>
+                <w:color w:val="0A0A0A"/>
+              </w:rPr>
+              <w:t>ddress.AddressLine</w:t>
+            </w:r>
+            <w:proofErr w:type="gramEnd"/>
+            <w:r>
+              <w:rPr>
+                <w:rFonts w:ascii="GDSTransportWebsite" w:hAnsi="GDSTransportWebsite"/>
+                <w:color w:val="0A0A0A"/>
+              </w:rPr>
+              <w:t>3&gt;&gt;&lt;&lt;es_&gt;&gt;&lt;&lt;cs_{</w:t>
             </w:r>
             <w:r>
               <w:rPr>
@@ -2240,7 +2695,7 @@
                 <w:rFonts w:ascii="GDSTransportWebsite" w:hAnsi="GDSTransportWebsite"/>
                 <w:color w:val="0A0A0A"/>
               </w:rPr>
-              <w:t>ddress.AddressLine2</w:t>
+              <w:t>ddress.PostTown</w:t>
             </w:r>
             <w:r>
               <w:rPr>
@@ -2272,6 +2727,8 @@
               </w:rPr>
               <w:t>&lt;&lt;</w:t>
             </w:r>
+            <w:proofErr w:type="spellStart"/>
+            <w:proofErr w:type="gramStart"/>
             <w:r>
               <w:rPr>
                 <w:rFonts w:ascii="GDSTransportWebsite" w:hAnsi="GDSTransportWebsite"/>
@@ -2291,7 +2748,62 @@
                 <w:rFonts w:ascii="GDSTransportWebsite" w:hAnsi="GDSTransportWebsite"/>
                 <w:color w:val="0A0A0A"/>
               </w:rPr>
-              <w:t>ddress.AddressLine2&gt;&gt;&lt;&lt;es_&gt;&gt;&lt;&lt;cs_{</w:t>
+              <w:t>ddress.PostTown</w:t>
+            </w:r>
+            <w:proofErr w:type="spellEnd"/>
+            <w:proofErr w:type="gramEnd"/>
+            <w:r>
+              <w:rPr>
+                <w:rFonts w:ascii="GDSTransportWebsite" w:hAnsi="GDSTransportWebsite"/>
+                <w:color w:val="0A0A0A"/>
+              </w:rPr>
+              <w:t>&gt;&gt;&lt;&lt;es_&gt;&gt;</w:t>
+            </w:r>
+          </w:p>
+          <w:p>
+            <w:pPr>
+              <w:spacing w:before="40" w:after="40"/>
+              <w:rPr>
+                <w:rFonts w:ascii="GDSTransportWebsite" w:hAnsi="GDSTransportWebsite"/>
+                <w:color w:val="0A0A0A"/>
+              </w:rPr>
+            </w:pPr>
+            <w:r>
+              <w:rPr>
+                <w:rFonts w:ascii="GDSTransportWebsite" w:hAnsi="GDSTransportWebsite"/>
+                <w:color w:val="0A0A0A"/>
+              </w:rPr>
+              <w:t>&lt;&lt;</w:t>
+            </w:r>
+            <w:proofErr w:type="gramStart"/>
+            <w:r>
+              <w:rPr>
+                <w:rFonts w:ascii="GDSTransportWebsite" w:hAnsi="GDSTransportWebsite"/>
+                <w:color w:val="0A0A0A"/>
+              </w:rPr>
+              <w:t>representative.</w:t>
+            </w:r>
+            <w:r>
+              <w:rPr>
+                <w:rFonts w:ascii="GDSTransportWebsite" w:hAnsi="GDSTransportWebsite"/>
+                <w:color w:val="0A0A0A"/>
+              </w:rPr>
+              <w:t>serviceA</w:t>
+            </w:r>
+            <w:r>
+              <w:rPr>
+                <w:rFonts w:ascii="GDSTransportWebsite" w:hAnsi="GDSTransportWebsite"/>
+                <w:color w:val="0A0A0A"/>
+              </w:rPr>
+              <w:t>ddress.PostCode</w:t>
+            </w:r>
+            <w:proofErr w:type="gramEnd"/>
+            <w:r>
+              <w:rPr>
+                <w:rFonts w:ascii="GDSTransportWebsite" w:hAnsi="GDSTransportWebsite"/>
+                <w:color w:val="0A0A0A"/>
+              </w:rPr>
+              <w:t>&gt;&gt;&lt;&lt;cs_{</w:t>
             </w:r>
             <w:r>
               <w:rPr>
@@ -2319,7 +2831,7 @@
                 <w:rFonts w:ascii="GDSTransportWebsite" w:hAnsi="GDSTransportWebsite"/>
                 <w:color w:val="0A0A0A"/>
               </w:rPr>
-              <w:t>ddress.AddressLine3</w:t>
+              <w:t>ddress.Country</w:t>
             </w:r>
             <w:r>
               <w:rPr>
@@ -2356,6 +2868,15 @@
                 <w:rFonts w:ascii="GDSTransportWebsite" w:hAnsi="GDSTransportWebsite"/>
                 <w:color w:val="0A0A0A"/>
               </w:rPr>
+              <w:t xml:space="preserve"> </w:t>
+            </w:r>
+            <w:proofErr w:type="spellStart"/>
+            <w:proofErr w:type="gramStart"/>
+            <w:r>
+              <w:rPr>
+                <w:rFonts w:ascii="GDSTransportWebsite" w:hAnsi="GDSTransportWebsite"/>
+                <w:color w:val="0A0A0A"/>
+              </w:rPr>
               <w:t>representative.</w:t>
             </w:r>
             <w:r>
@@ -2370,202 +2891,16 @@
                 <w:rFonts w:ascii="GDSTransportWebsite" w:hAnsi="GDSTransportWebsite"/>
                 <w:color w:val="0A0A0A"/>
               </w:rPr>
-              <w:t>ddress.AddressLine3&gt;&gt;&lt;&lt;es_&gt;&gt;&lt;&lt;cs_{</w:t>
-            </w:r>
-            <w:r>
-              <w:rPr>
-                <w:rFonts w:ascii="GDSTransportWebsite" w:hAnsi="GDSTransportWebsite"/>
-                <w:color w:val="0A0A0A"/>
-              </w:rPr>
-              <w:t>!isBlank(</w:t>
-            </w:r>
-            <w:r>
-              <w:rPr>
-                <w:rFonts w:ascii="GDSTransportWebsite" w:hAnsi="GDSTransportWebsite"/>
-                <w:color w:val="0A0A0A"/>
-              </w:rPr>
-              <w:t>representative.</w:t>
-            </w:r>
-            <w:r>
-              <w:rPr>
-                <w:rFonts w:ascii="GDSTransportWebsite" w:hAnsi="GDSTransportWebsite"/>
-                <w:color w:val="0A0A0A"/>
-              </w:rPr>
-              <w:t>serviceA</w:t>
-            </w:r>
-            <w:r>
-              <w:rPr>
-                <w:rFonts w:ascii="GDSTransportWebsite" w:hAnsi="GDSTransportWebsite"/>
-                <w:color w:val="0A0A0A"/>
-              </w:rPr>
-              <w:t>ddress.PostTown</w:t>
-            </w:r>
-            <w:r>
-              <w:rPr>
-                <w:rFonts w:ascii="GDSTransportWebsite" w:hAnsi="GDSTransportWebsite"/>
-                <w:color w:val="0A0A0A"/>
-              </w:rPr>
-              <w:t>)</w:t>
-            </w:r>
-            <w:r>
-              <w:rPr>
-                <w:rFonts w:ascii="GDSTransportWebsite" w:hAnsi="GDSTransportWebsite"/>
-                <w:color w:val="0A0A0A"/>
-              </w:rPr>
-              <w:t>}&gt;&gt;</w:t>
-            </w:r>
-          </w:p>
-          <w:p>
-            <w:pPr>
-              <w:spacing w:before="40" w:after="40"/>
-              <w:rPr>
-                <w:rFonts w:ascii="GDSTransportWebsite" w:hAnsi="GDSTransportWebsite"/>
-                <w:color w:val="0A0A0A"/>
-              </w:rPr>
-            </w:pPr>
-            <w:r>
-              <w:rPr>
-                <w:rFonts w:ascii="GDSTransportWebsite" w:hAnsi="GDSTransportWebsite"/>
-                <w:color w:val="0A0A0A"/>
-              </w:rPr>
-              <w:t>&lt;&lt;</w:t>
-            </w:r>
-            <w:r>
-              <w:rPr>
-                <w:rFonts w:ascii="GDSTransportWebsite" w:hAnsi="GDSTransportWebsite"/>
-                <w:color w:val="0A0A0A"/>
-              </w:rPr>
-              <w:t>representative.</w:t>
-            </w:r>
-            <w:r>
-              <w:rPr>
-                <w:rFonts w:ascii="GDSTransportWebsite" w:hAnsi="GDSTransportWebsite"/>
-                <w:color w:val="0A0A0A"/>
-              </w:rPr>
-              <w:t>serviceA</w:t>
-            </w:r>
-            <w:r>
-              <w:rPr>
-                <w:rFonts w:ascii="GDSTransportWebsite" w:hAnsi="GDSTransportWebsite"/>
-                <w:color w:val="0A0A0A"/>
-              </w:rPr>
-              <w:t>ddress.PostTown&gt;&gt;&lt;&lt;es_&gt;&gt;</w:t>
-            </w:r>
-          </w:p>
-          <w:p>
-            <w:pPr>
-              <w:spacing w:before="40" w:after="40"/>
-              <w:rPr>
-                <w:rFonts w:ascii="GDSTransportWebsite" w:hAnsi="GDSTransportWebsite"/>
-                <w:color w:val="0A0A0A"/>
-              </w:rPr>
-            </w:pPr>
-            <w:r>
-              <w:rPr>
-                <w:rFonts w:ascii="GDSTransportWebsite" w:hAnsi="GDSTransportWebsite"/>
-                <w:color w:val="0A0A0A"/>
-              </w:rPr>
-              <w:t>&lt;&lt;</w:t>
-            </w:r>
-            <w:r>
-              <w:rPr>
-                <w:rFonts w:ascii="GDSTransportWebsite" w:hAnsi="GDSTransportWebsite"/>
-                <w:color w:val="0A0A0A"/>
-              </w:rPr>
-              <w:t>representative.</w:t>
-            </w:r>
-            <w:r>
-              <w:rPr>
-                <w:rFonts w:ascii="GDSTransportWebsite" w:hAnsi="GDSTransportWebsite"/>
-                <w:color w:val="0A0A0A"/>
-              </w:rPr>
-              <w:t>serviceA</w:t>
-            </w:r>
-            <w:r>
-              <w:rPr>
-                <w:rFonts w:ascii="GDSTransportWebsite" w:hAnsi="GDSTransportWebsite"/>
-                <w:color w:val="0A0A0A"/>
-              </w:rPr>
-              <w:t>ddress.PostCode&gt;&gt;&lt;&lt;cs_{</w:t>
-            </w:r>
-            <w:r>
-              <w:rPr>
-                <w:rFonts w:ascii="GDSTransportWebsite" w:hAnsi="GDSTransportWebsite"/>
-                <w:color w:val="0A0A0A"/>
-              </w:rPr>
-              <w:t>!isBlank(</w:t>
-            </w:r>
-            <w:r>
-              <w:rPr>
-                <w:rFonts w:ascii="GDSTransportWebsite" w:hAnsi="GDSTransportWebsite"/>
-                <w:color w:val="0A0A0A"/>
-              </w:rPr>
-              <w:t>representative.</w:t>
-            </w:r>
-            <w:r>
-              <w:rPr>
-                <w:rFonts w:ascii="GDSTransportWebsite" w:hAnsi="GDSTransportWebsite"/>
-                <w:color w:val="0A0A0A"/>
-              </w:rPr>
-              <w:t>serviceA</w:t>
-            </w:r>
-            <w:r>
-              <w:rPr>
-                <w:rFonts w:ascii="GDSTransportWebsite" w:hAnsi="GDSTransportWebsite"/>
-                <w:color w:val="0A0A0A"/>
-              </w:rPr>
               <w:t>ddress.Country</w:t>
             </w:r>
-            <w:r>
-              <w:rPr>
-                <w:rFonts w:ascii="GDSTransportWebsite" w:hAnsi="GDSTransportWebsite"/>
-                <w:color w:val="0A0A0A"/>
-              </w:rPr>
-              <w:t>)</w:t>
-            </w:r>
-            <w:r>
-              <w:rPr>
-                <w:rFonts w:ascii="GDSTransportWebsite" w:hAnsi="GDSTransportWebsite"/>
-                <w:color w:val="0A0A0A"/>
-              </w:rPr>
-              <w:t>}&gt;&gt;</w:t>
-            </w:r>
-          </w:p>
-          <w:p>
-            <w:pPr>
-              <w:spacing w:before="40" w:after="40"/>
-              <w:rPr>
-                <w:rFonts w:ascii="GDSTransportWebsite" w:hAnsi="GDSTransportWebsite"/>
-                <w:color w:val="0A0A0A"/>
-              </w:rPr>
-            </w:pPr>
-            <w:r>
-              <w:rPr>
-                <w:rFonts w:ascii="GDSTransportWebsite" w:hAnsi="GDSTransportWebsite"/>
-                <w:color w:val="0A0A0A"/>
-              </w:rPr>
-              <w:t>&lt;&lt;</w:t>
-            </w:r>
-            <w:r>
-              <w:rPr>
-                <w:rFonts w:ascii="GDSTransportWebsite" w:hAnsi="GDSTransportWebsite"/>
-                <w:color w:val="0A0A0A"/>
-              </w:rPr>
-              <w:t xml:space="preserve"> representative.</w:t>
-            </w:r>
-            <w:r>
-              <w:rPr>
-                <w:rFonts w:ascii="GDSTransportWebsite" w:hAnsi="GDSTransportWebsite"/>
-                <w:color w:val="0A0A0A"/>
-              </w:rPr>
-              <w:t>serviceA</w:t>
-            </w:r>
-            <w:r>
-              <w:rPr>
-                <w:rFonts w:ascii="GDSTransportWebsite" w:hAnsi="GDSTransportWebsite"/>
-                <w:color w:val="0A0A0A"/>
-              </w:rPr>
-              <w:t>ddress.Country&gt;&gt;&lt;&lt;es_&gt;&gt;</w:t>
+            <w:proofErr w:type="spellEnd"/>
+            <w:proofErr w:type="gramEnd"/>
+            <w:r>
+              <w:rPr>
+                <w:rFonts w:ascii="GDSTransportWebsite" w:hAnsi="GDSTransportWebsite"/>
+                <w:color w:val="0A0A0A"/>
+              </w:rPr>
+              <w:t>&gt;&gt;&lt;&lt;es_&gt;&gt;</w:t>
             </w:r>
           </w:p>
         </w:tc>
@@ -2619,7 +2954,25 @@
                 <w:rFonts w:ascii="GDSTransportWebsite" w:hAnsi="GDSTransportWebsite"/>
                 <w:color w:val="0A0A0A"/>
               </w:rPr>
-              <w:t>&lt;&lt;representative.emailAddress&gt;&gt;</w:t>
+              <w:t>&lt;&lt;</w:t>
+            </w:r>
+            <w:proofErr w:type="spellStart"/>
+            <w:proofErr w:type="gramStart"/>
+            <w:r>
+              <w:rPr>
+                <w:rFonts w:ascii="GDSTransportWebsite" w:hAnsi="GDSTransportWebsite"/>
+                <w:color w:val="0A0A0A"/>
+              </w:rPr>
+              <w:t>representative.emailAddress</w:t>
+            </w:r>
+            <w:proofErr w:type="spellEnd"/>
+            <w:proofErr w:type="gramEnd"/>
+            <w:r>
+              <w:rPr>
+                <w:rFonts w:ascii="GDSTransportWebsite" w:hAnsi="GDSTransportWebsite"/>
+                <w:color w:val="0A0A0A"/>
+              </w:rPr>
+              <w:t>&gt;&gt;</w:t>
             </w:r>
           </w:p>
         </w:tc>
@@ -2667,7 +3020,25 @@
                 <w:rFonts w:ascii="GDSTransportWebsite" w:hAnsi="GDSTransportWebsite"/>
                 <w:color w:val="0A0A0A"/>
               </w:rPr>
-              <w:t>&lt;&lt;representative.phoneNumber&gt;&gt;</w:t>
+              <w:t>&lt;&lt;</w:t>
+            </w:r>
+            <w:proofErr w:type="spellStart"/>
+            <w:proofErr w:type="gramStart"/>
+            <w:r>
+              <w:rPr>
+                <w:rFonts w:ascii="GDSTransportWebsite" w:hAnsi="GDSTransportWebsite"/>
+                <w:color w:val="0A0A0A"/>
+              </w:rPr>
+              <w:t>representative.phoneNumber</w:t>
+            </w:r>
+            <w:proofErr w:type="spellEnd"/>
+            <w:proofErr w:type="gramEnd"/>
+            <w:r>
+              <w:rPr>
+                <w:rFonts w:ascii="GDSTransportWebsite" w:hAnsi="GDSTransportWebsite"/>
+                <w:color w:val="0A0A0A"/>
+              </w:rPr>
+              <w:t>&gt;&gt;</w:t>
             </w:r>
           </w:p>
         </w:tc>
@@ -2715,7 +3086,25 @@
                 <w:rFonts w:ascii="GDSTransportWebsite" w:hAnsi="GDSTransportWebsite"/>
                 <w:color w:val="0A0A0A"/>
               </w:rPr>
-              <w:t>&lt;&lt;representative.dxAddress&gt;&gt;</w:t>
+              <w:t>&lt;&lt;</w:t>
+            </w:r>
+            <w:proofErr w:type="spellStart"/>
+            <w:proofErr w:type="gramStart"/>
+            <w:r>
+              <w:rPr>
+                <w:rFonts w:ascii="GDSTransportWebsite" w:hAnsi="GDSTransportWebsite"/>
+                <w:color w:val="0A0A0A"/>
+              </w:rPr>
+              <w:t>representative.dxAddress</w:t>
+            </w:r>
+            <w:proofErr w:type="spellEnd"/>
+            <w:proofErr w:type="gramEnd"/>
+            <w:r>
+              <w:rPr>
+                <w:rFonts w:ascii="GDSTransportWebsite" w:hAnsi="GDSTransportWebsite"/>
+                <w:color w:val="0A0A0A"/>
+              </w:rPr>
+              <w:t>&gt;&gt;</w:t>
             </w:r>
           </w:p>
         </w:tc>
@@ -2744,8 +3133,9 @@
                 <w:color w:val="0A0A0A"/>
                 <w:shd w:val="clear" w:color="auto" w:fill="FFFFFF"/>
               </w:rPr>
-              <w:t>&lt;&lt;er_</w:t>
-            </w:r>
+              <w:t>&lt;&lt;</w:t>
+            </w:r>
+            <w:proofErr w:type="spellStart"/>
             <w:r>
               <w:rPr>
                 <w:rFonts w:ascii="GDSTransportWebsite" w:hAnsi="GDSTransportWebsite"/>
@@ -2754,8 +3144,19 @@
                 <w:color w:val="0A0A0A"/>
                 <w:shd w:val="clear" w:color="auto" w:fill="FFFFFF"/>
               </w:rPr>
+              <w:t>er_</w:t>
+            </w:r>
+            <w:r>
+              <w:rPr>
+                <w:rFonts w:ascii="GDSTransportWebsite" w:hAnsi="GDSTransportWebsite"/>
+                <w:b/>
+                <w:bCs/>
+                <w:color w:val="0A0A0A"/>
+                <w:shd w:val="clear" w:color="auto" w:fill="FFFFFF"/>
+              </w:rPr>
               <w:t>respondents</w:t>
             </w:r>
+            <w:proofErr w:type="spellEnd"/>
             <w:r>
               <w:rPr>
                 <w:rFonts w:ascii="GDSTransportWebsite" w:hAnsi="GDSTransportWebsite"/>
@@ -2804,7 +3205,18 @@
           <w:sz w:val="36"/>
           <w:szCs w:val="36"/>
         </w:rPr>
-        <w:t>&lt;&lt;cs_{a</w:t>
+        <w:t>&lt;&lt;cs_{</w:t>
+      </w:r>
+      <w:proofErr w:type="spellStart"/>
+      <w:proofErr w:type="gramStart"/>
+      <w:r>
+        <w:rPr>
+          <w:rFonts w:ascii="GDSTransportWebsite" w:hAnsi="GDSTransportWebsite"/>
+          <w:color w:val="0A0A0A"/>
+          <w:sz w:val="36"/>
+          <w:szCs w:val="36"/>
+        </w:rPr>
+        <w:t>a</w:t>
       </w:r>
       <w:r>
         <w:rPr>
@@ -2813,7 +3225,17 @@
           <w:sz w:val="36"/>
           <w:szCs w:val="36"/>
         </w:rPr>
-        <w:t>llocatedTrack!</w:t>
+        <w:t>llocatedTrack</w:t>
+      </w:r>
+      <w:proofErr w:type="spellEnd"/>
+      <w:r>
+        <w:rPr>
+          <w:rFonts w:ascii="GDSTransportWebsite" w:hAnsi="GDSTransportWebsite"/>
+          <w:color w:val="0A0A0A"/>
+          <w:sz w:val="36"/>
+          <w:szCs w:val="36"/>
+        </w:rPr>
+        <w:t>!</w:t>
       </w:r>
       <w:r>
         <w:rPr>
@@ -2824,6 +3246,7 @@
         </w:rPr>
         <w:t>=</w:t>
       </w:r>
+      <w:proofErr w:type="gramEnd"/>
       <w:r>
         <w:rPr>
           <w:rFonts w:ascii="GDSTransportWebsite" w:hAnsi="GDSTransportWebsite"/>
@@ -2986,7 +3409,6 @@
                 <w:color w:val="0A0A0A"/>
                 <w:shd w:val="clear" w:color="auto" w:fill="FFFFFF"/>
               </w:rPr>
-              <w:lastRenderedPageBreak/>
               <w:t>Do you want a one-month stay to try to settle the claim?</w:t>
             </w:r>
           </w:p>
@@ -3017,6 +3439,7 @@
               </w:rPr>
               <w:t>&lt;&lt;</w:t>
             </w:r>
+            <w:proofErr w:type="spellStart"/>
             <w:r>
               <w:rPr>
                 <w:rFonts w:ascii="GDSTransportWebsite" w:hAnsi="GDSTransportWebsite"/>
@@ -3031,6 +3454,7 @@
               </w:rPr>
               <w:t>.oneMonthStayRequested</w:t>
             </w:r>
+            <w:proofErr w:type="spellEnd"/>
             <w:r>
               <w:rPr>
                 <w:rFonts w:ascii="GDSTransportWebsite" w:hAnsi="GDSTransportWebsite"/>
@@ -3066,6 +3490,7 @@
                 <w:color w:val="0A0A0A"/>
                 <w:shd w:val="clear" w:color="auto" w:fill="FFFFFF"/>
               </w:rPr>
+              <w:lastRenderedPageBreak/>
               <w:t>Have you complied with the pre-action protocol?</w:t>
             </w:r>
             <w:r>
@@ -3106,6 +3531,7 @@
               </w:rPr>
               <w:t>&lt;&lt;</w:t>
             </w:r>
+            <w:proofErr w:type="spellStart"/>
             <w:r>
               <w:rPr>
                 <w:rFonts w:ascii="GDSTransportWebsite" w:hAnsi="GDSTransportWebsite"/>
@@ -3120,6 +3546,7 @@
               </w:rPr>
               <w:t>.reactionProtocolCompliedWith</w:t>
             </w:r>
+            <w:proofErr w:type="spellEnd"/>
             <w:r>
               <w:rPr>
                 <w:rFonts w:ascii="GDSTransportWebsite" w:hAnsi="GDSTransportWebsite"/>
@@ -3368,7 +3795,17 @@
           <w:sz w:val="36"/>
           <w:szCs w:val="36"/>
         </w:rPr>
-        <w:t>&lt;&lt;cs_{a</w:t>
+        <w:t>&lt;&lt;cs_{</w:t>
+      </w:r>
+      <w:proofErr w:type="spellStart"/>
+      <w:r>
+        <w:rPr>
+          <w:rFonts w:ascii="GDSTransportWebsite" w:hAnsi="GDSTransportWebsite"/>
+          <w:color w:val="0A0A0A"/>
+          <w:sz w:val="36"/>
+          <w:szCs w:val="36"/>
+        </w:rPr>
+        <w:t>a</w:t>
       </w:r>
       <w:r>
         <w:rPr>
@@ -3379,6 +3816,7 @@
         </w:rPr>
         <w:t>llocatedTrack</w:t>
       </w:r>
+      <w:proofErr w:type="spellEnd"/>
       <w:r>
         <w:rPr>
           <w:rFonts w:ascii="GDSTransportWebsite" w:hAnsi="GDSTransportWebsite"/>
@@ -3507,6 +3945,7 @@
               </w:rPr>
               <w:t>&lt;&lt;</w:t>
             </w:r>
+            <w:proofErr w:type="spellStart"/>
             <w:r>
               <w:rPr>
                 <w:rFonts w:ascii="GDSTransportWebsite" w:hAnsi="GDSTransportWebsite"/>
@@ -3521,6 +3960,7 @@
               </w:rPr>
               <w:t>isclosureOfElectronicDocuments.reachedAgreement</w:t>
             </w:r>
+            <w:proofErr w:type="spellEnd"/>
             <w:r>
               <w:rPr>
                 <w:rFonts w:ascii="GDSTransportWebsite" w:hAnsi="GDSTransportWebsite"/>
@@ -3539,7 +3979,53 @@
           <w:color w:val="0A0A0A"/>
           <w:shd w:val="clear" w:color="auto" w:fill="FFFFFF"/>
         </w:rPr>
-        <w:t>&lt;&lt;cs_{disclosureOfElectronicDocuments.reachedAgreement='No' &amp;&amp; disclosureOfElectronicDocuments.agreementLikely='No' }&gt;&gt;</w:t>
+        <w:t>&lt;&lt;cs</w:t>
+      </w:r>
+      <w:proofErr w:type="gramStart"/>
+      <w:r>
+        <w:rPr>
+          <w:rFonts w:ascii="GDSTransportWebsite" w:hAnsi="GDSTransportWebsite"/>
+          <w:color w:val="0A0A0A"/>
+          <w:shd w:val="clear" w:color="auto" w:fill="FFFFFF"/>
+        </w:rPr>
+        <w:t>_{</w:t>
+      </w:r>
+      <w:proofErr w:type="spellStart"/>
+      <w:proofErr w:type="gramEnd"/>
+      <w:r>
+        <w:rPr>
+          <w:rFonts w:ascii="GDSTransportWebsite" w:hAnsi="GDSTransportWebsite"/>
+          <w:color w:val="0A0A0A"/>
+          <w:shd w:val="clear" w:color="auto" w:fill="FFFFFF"/>
+        </w:rPr>
+        <w:t>disclosureOfElectronicDocuments.reachedAgreement</w:t>
+      </w:r>
+      <w:proofErr w:type="spellEnd"/>
+      <w:r>
+        <w:rPr>
+          <w:rFonts w:ascii="GDSTransportWebsite" w:hAnsi="GDSTransportWebsite"/>
+          <w:color w:val="0A0A0A"/>
+          <w:shd w:val="clear" w:color="auto" w:fill="FFFFFF"/>
+        </w:rPr>
+        <w:t xml:space="preserve">='No' &amp;&amp; </w:t>
+      </w:r>
+      <w:proofErr w:type="spellStart"/>
+      <w:r>
+        <w:rPr>
+          <w:rFonts w:ascii="GDSTransportWebsite" w:hAnsi="GDSTransportWebsite"/>
+          <w:color w:val="0A0A0A"/>
+          <w:shd w:val="clear" w:color="auto" w:fill="FFFFFF"/>
+        </w:rPr>
+        <w:t>disclosureOfElectronicDocuments.agreementLikely</w:t>
+      </w:r>
+      <w:proofErr w:type="spellEnd"/>
+      <w:r>
+        <w:rPr>
+          <w:rFonts w:ascii="GDSTransportWebsite" w:hAnsi="GDSTransportWebsite"/>
+          <w:color w:val="0A0A0A"/>
+          <w:shd w:val="clear" w:color="auto" w:fill="FFFFFF"/>
+        </w:rPr>
+        <w:t>='No' }&gt;&gt;</w:t>
       </w:r>
     </w:p>
     <w:tbl>
@@ -3626,6 +4112,7 @@
               </w:rPr>
               <w:t>&lt;&lt;</w:t>
             </w:r>
+            <w:proofErr w:type="spellStart"/>
             <w:r>
               <w:rPr>
                 <w:rFonts w:ascii="GDSTransportWebsite" w:hAnsi="GDSTransportWebsite"/>
@@ -3640,6 +4127,7 @@
               </w:rPr>
               <w:t>isclosureOfElectronicDocuments.reasonForNoAgreement</w:t>
             </w:r>
+            <w:proofErr w:type="spellEnd"/>
             <w:r>
               <w:rPr>
                 <w:rFonts w:ascii="GDSTransportWebsite" w:hAnsi="GDSTransportWebsite"/>
@@ -3675,7 +4163,25 @@
           <w:color w:val="0A0A0A"/>
           <w:shd w:val="clear" w:color="auto" w:fill="FFFFFF"/>
         </w:rPr>
-        <w:t>&lt;&lt;cs_{disclosureOfNonElectronicDocuments.directionsForDisclosureProposed='Yes' &amp;&amp; disclosureOfNonElectronicDocuments.standardDirectionsRequired=No}&gt;&gt;</w:t>
+        <w:t>&lt;&lt;cs</w:t>
+      </w:r>
+      <w:proofErr w:type="gramStart"/>
+      <w:r>
+        <w:rPr>
+          <w:rFonts w:ascii="GDSTransportWebsite" w:hAnsi="GDSTransportWebsite"/>
+          <w:color w:val="0A0A0A"/>
+          <w:shd w:val="clear" w:color="auto" w:fill="FFFFFF"/>
+        </w:rPr>
+        <w:t>_{</w:t>
+      </w:r>
+      <w:proofErr w:type="gramEnd"/>
+      <w:r>
+        <w:rPr>
+          <w:rFonts w:ascii="GDSTransportWebsite" w:hAnsi="GDSTransportWebsite"/>
+          <w:color w:val="0A0A0A"/>
+          <w:shd w:val="clear" w:color="auto" w:fill="FFFFFF"/>
+        </w:rPr>
+        <w:t>disclosureOfNonElectronicDocuments.directionsForDisclosureProposed='Yes' &amp;&amp; disclosureOfNonElectronicDocuments.standardDirectionsRequired=No}&gt;&gt;</w:t>
       </w:r>
     </w:p>
     <w:tbl>
@@ -3758,6 +4264,7 @@
               </w:rPr>
               <w:t>&lt;&lt;</w:t>
             </w:r>
+            <w:proofErr w:type="spellStart"/>
             <w:r>
               <w:rPr>
                 <w:rFonts w:ascii="GDSTransportWebsite" w:hAnsi="GDSTransportWebsite"/>
@@ -3765,6 +4272,7 @@
               </w:rPr>
               <w:t>disclosureOfNonElectronicDocuments.bespokeDirections</w:t>
             </w:r>
+            <w:proofErr w:type="spellEnd"/>
             <w:r>
               <w:rPr>
                 <w:rFonts w:ascii="GDSTransportWebsite" w:hAnsi="GDSTransportWebsite"/>
@@ -3958,6 +4466,8 @@
               </w:rPr>
               <w:t>&lt;&lt;</w:t>
             </w:r>
+            <w:proofErr w:type="spellStart"/>
+            <w:proofErr w:type="gramStart"/>
             <w:r>
               <w:rPr>
                 <w:rFonts w:ascii="GDSTransportWebsite" w:hAnsi="GDSTransportWebsite"/>
@@ -3972,6 +4482,8 @@
               </w:rPr>
               <w:t>.expertRequired</w:t>
             </w:r>
+            <w:proofErr w:type="spellEnd"/>
+            <w:proofErr w:type="gramEnd"/>
             <w:r>
               <w:rPr>
                 <w:rFonts w:ascii="GDSTransportWebsite" w:hAnsi="GDSTransportWebsite"/>
@@ -3990,7 +4502,27 @@
           <w:color w:val="0A0A0A"/>
           <w:shd w:val="clear" w:color="auto" w:fill="FFFFFF"/>
         </w:rPr>
-        <w:t>&lt;&lt;cs_{experts.expertRequired='Yes'}&gt;&gt;</w:t>
+        <w:t>&lt;&lt;cs_{</w:t>
+      </w:r>
+      <w:proofErr w:type="spellStart"/>
+      <w:proofErr w:type="gramStart"/>
+      <w:r>
+        <w:rPr>
+          <w:rFonts w:ascii="GDSTransportWebsite" w:hAnsi="GDSTransportWebsite"/>
+          <w:color w:val="0A0A0A"/>
+          <w:shd w:val="clear" w:color="auto" w:fill="FFFFFF"/>
+        </w:rPr>
+        <w:t>experts.expertRequired</w:t>
+      </w:r>
+      <w:proofErr w:type="spellEnd"/>
+      <w:proofErr w:type="gramEnd"/>
+      <w:r>
+        <w:rPr>
+          <w:rFonts w:ascii="GDSTransportWebsite" w:hAnsi="GDSTransportWebsite"/>
+          <w:color w:val="0A0A0A"/>
+          <w:shd w:val="clear" w:color="auto" w:fill="FFFFFF"/>
+        </w:rPr>
+        <w:t>='Yes'}&gt;&gt;</w:t>
       </w:r>
     </w:p>
     <w:tbl>
@@ -4038,8 +4570,29 @@
                 <w:color w:val="0A0A0A"/>
                 <w:shd w:val="clear" w:color="auto" w:fill="FFFFFF"/>
               </w:rPr>
-              <w:lastRenderedPageBreak/>
-              <w:t>Have you already sent expert reports or similar to other parties?</w:t>
+              <w:t xml:space="preserve">Have you already sent expert reports or </w:t>
+            </w:r>
+            <w:proofErr w:type="gramStart"/>
+            <w:r>
+              <w:rPr>
+                <w:rFonts w:ascii="GDSTransportWebsite" w:hAnsi="GDSTransportWebsite"/>
+                <w:b/>
+                <w:bCs/>
+                <w:color w:val="0A0A0A"/>
+                <w:shd w:val="clear" w:color="auto" w:fill="FFFFFF"/>
+              </w:rPr>
+              <w:t>similar to</w:t>
+            </w:r>
+            <w:proofErr w:type="gramEnd"/>
+            <w:r>
+              <w:rPr>
+                <w:rFonts w:ascii="GDSTransportWebsite" w:hAnsi="GDSTransportWebsite"/>
+                <w:b/>
+                <w:bCs/>
+                <w:color w:val="0A0A0A"/>
+                <w:shd w:val="clear" w:color="auto" w:fill="FFFFFF"/>
+              </w:rPr>
+              <w:t xml:space="preserve"> other parties?</w:t>
             </w:r>
           </w:p>
           <w:p>
@@ -4067,8 +4620,11 @@
                 <w:rFonts w:ascii="GDSTransportWebsite" w:hAnsi="GDSTransportWebsite"/>
                 <w:color w:val="0A0A0A"/>
               </w:rPr>
+              <w:lastRenderedPageBreak/>
               <w:t>&lt;&lt;</w:t>
             </w:r>
+            <w:proofErr w:type="spellStart"/>
+            <w:proofErr w:type="gramStart"/>
             <w:r>
               <w:rPr>
                 <w:rFonts w:ascii="GDSTransportWebsite" w:hAnsi="GDSTransportWebsite"/>
@@ -4083,6 +4639,8 @@
               </w:rPr>
               <w:t>xperts.expertReportsSent</w:t>
             </w:r>
+            <w:proofErr w:type="spellEnd"/>
+            <w:proofErr w:type="gramEnd"/>
             <w:r>
               <w:rPr>
                 <w:rFonts w:ascii="GDSTransportWebsite" w:hAnsi="GDSTransportWebsite"/>
@@ -4154,6 +4712,8 @@
               </w:rPr>
               <w:t>&lt;&lt;</w:t>
             </w:r>
+            <w:proofErr w:type="spellStart"/>
+            <w:proofErr w:type="gramStart"/>
             <w:r>
               <w:rPr>
                 <w:rFonts w:ascii="GDSTransportWebsite" w:hAnsi="GDSTransportWebsite"/>
@@ -4168,6 +4728,8 @@
               </w:rPr>
               <w:t>xperts.jointExpertSuitable</w:t>
             </w:r>
+            <w:proofErr w:type="spellEnd"/>
+            <w:proofErr w:type="gramEnd"/>
             <w:r>
               <w:rPr>
                 <w:rFonts w:ascii="GDSTransportWebsite" w:hAnsi="GDSTransportWebsite"/>
@@ -4198,8 +4760,18 @@
                 <w:color w:val="0A0A0A"/>
                 <w:shd w:val="clear" w:color="auto" w:fill="FFFFFF"/>
               </w:rPr>
-              <w:t>&lt;&lt;rr_</w:t>
-            </w:r>
+              <w:t>&lt;&lt;</w:t>
+            </w:r>
+            <w:proofErr w:type="spellStart"/>
+            <w:r>
+              <w:rPr>
+                <w:rFonts w:ascii="GDSTransportWebsite" w:hAnsi="GDSTransportWebsite"/>
+                <w:color w:val="0A0A0A"/>
+                <w:shd w:val="clear" w:color="auto" w:fill="FFFFFF"/>
+              </w:rPr>
+              <w:t>rr_</w:t>
+            </w:r>
+            <w:proofErr w:type="gramStart"/>
             <w:r>
               <w:rPr>
                 <w:rFonts w:ascii="GDSTransportWebsite" w:hAnsi="GDSTransportWebsite"/>
@@ -4216,6 +4788,8 @@
               </w:rPr>
               <w:t>xperts.details</w:t>
             </w:r>
+            <w:proofErr w:type="spellEnd"/>
+            <w:proofErr w:type="gramEnd"/>
             <w:r>
               <w:rPr>
                 <w:rFonts w:ascii="GDSTransportWebsite" w:hAnsi="GDSTransportWebsite"/>
@@ -4256,7 +4830,23 @@
                 <w:rFonts w:ascii="GDSTransportWebsite" w:hAnsi="GDSTransportWebsite"/>
                 <w:color w:val="0A0A0A"/>
               </w:rPr>
-              <w:t>&lt;&lt;$itemnum&gt;&gt;</w:t>
+              <w:t>&lt;&lt;$</w:t>
+            </w:r>
+            <w:proofErr w:type="spellStart"/>
+            <w:r>
+              <w:rPr>
+                <w:rFonts w:ascii="GDSTransportWebsite" w:hAnsi="GDSTransportWebsite"/>
+                <w:color w:val="0A0A0A"/>
+              </w:rPr>
+              <w:t>itemnum</w:t>
+            </w:r>
+            <w:proofErr w:type="spellEnd"/>
+            <w:r>
+              <w:rPr>
+                <w:rFonts w:ascii="GDSTransportWebsite" w:hAnsi="GDSTransportWebsite"/>
+                <w:color w:val="0A0A0A"/>
+              </w:rPr>
+              <w:t>&gt;&gt;</w:t>
             </w:r>
           </w:p>
         </w:tc>
@@ -4321,7 +4911,23 @@
                 <w:rFonts w:ascii="GDSTransportWebsite" w:hAnsi="GDSTransportWebsite"/>
                 <w:color w:val="0A0A0A"/>
               </w:rPr>
-              <w:t>&lt;&lt;cs_{isBlank(name)}&gt;&gt;Not Provided&lt;&lt;else&gt;&gt;</w:t>
+              <w:t>&lt;&lt;cs_{</w:t>
+            </w:r>
+            <w:proofErr w:type="spellStart"/>
+            <w:r>
+              <w:rPr>
+                <w:rFonts w:ascii="GDSTransportWebsite" w:hAnsi="GDSTransportWebsite"/>
+                <w:color w:val="0A0A0A"/>
+              </w:rPr>
+              <w:t>isBlank</w:t>
+            </w:r>
+            <w:proofErr w:type="spellEnd"/>
+            <w:r>
+              <w:rPr>
+                <w:rFonts w:ascii="GDSTransportWebsite" w:hAnsi="GDSTransportWebsite"/>
+                <w:color w:val="0A0A0A"/>
+              </w:rPr>
+              <w:t>(name)}&gt;&gt;Not Provided&lt;&lt;else&gt;&gt;</w:t>
             </w:r>
             <w:r>
               <w:rPr>
@@ -4419,6 +5025,7 @@
               </w:rPr>
               <w:t>&lt;&lt;</w:t>
             </w:r>
+            <w:proofErr w:type="spellStart"/>
             <w:r>
               <w:rPr>
                 <w:rFonts w:ascii="GDSTransportWebsite" w:hAnsi="GDSTransportWebsite"/>
@@ -4426,6 +5033,7 @@
               </w:rPr>
               <w:t>fieldOfExpertise</w:t>
             </w:r>
+            <w:proofErr w:type="spellEnd"/>
             <w:r>
               <w:rPr>
                 <w:rFonts w:ascii="GDSTransportWebsite" w:hAnsi="GDSTransportWebsite"/>
@@ -4501,6 +5109,7 @@
               </w:rPr>
               <w:t>&lt;&lt;</w:t>
             </w:r>
+            <w:proofErr w:type="spellStart"/>
             <w:r>
               <w:rPr>
                 <w:rFonts w:ascii="GDSTransportWebsite" w:hAnsi="GDSTransportWebsite"/>
@@ -4508,6 +5117,7 @@
               </w:rPr>
               <w:t>whyRequired</w:t>
             </w:r>
+            <w:proofErr w:type="spellEnd"/>
             <w:r>
               <w:rPr>
                 <w:rFonts w:ascii="GDSTransportWebsite" w:hAnsi="GDSTransportWebsite"/>
@@ -4583,6 +5193,7 @@
               </w:rPr>
               <w:t>&lt;&lt;</w:t>
             </w:r>
+            <w:proofErr w:type="spellStart"/>
             <w:r>
               <w:rPr>
                 <w:rFonts w:ascii="GDSTransportWebsite" w:hAnsi="GDSTransportWebsite"/>
@@ -4590,6 +5201,7 @@
               </w:rPr>
               <w:t>formattedCost</w:t>
             </w:r>
+            <w:proofErr w:type="spellEnd"/>
             <w:r>
               <w:rPr>
                 <w:rFonts w:ascii="GDSTransportWebsite" w:hAnsi="GDSTransportWebsite"/>
@@ -4621,8 +5233,18 @@
                 <w:color w:val="0A0A0A"/>
                 <w:shd w:val="clear" w:color="auto" w:fill="FFFFFF"/>
               </w:rPr>
-              <w:t>&lt;&lt;er_</w:t>
-            </w:r>
+              <w:t>&lt;&lt;</w:t>
+            </w:r>
+            <w:proofErr w:type="spellStart"/>
+            <w:r>
+              <w:rPr>
+                <w:rFonts w:ascii="GDSTransportWebsite" w:hAnsi="GDSTransportWebsite"/>
+                <w:color w:val="0A0A0A"/>
+                <w:shd w:val="clear" w:color="auto" w:fill="FFFFFF"/>
+              </w:rPr>
+              <w:t>er_</w:t>
+            </w:r>
+            <w:proofErr w:type="gramStart"/>
             <w:r>
               <w:rPr>
                 <w:rFonts w:ascii="GDSTransportWebsite" w:hAnsi="GDSTransportWebsite"/>
@@ -4637,7 +5259,17 @@
                 <w:color w:val="0A0A0A"/>
                 <w:shd w:val="clear" w:color="auto" w:fill="FFFFFF"/>
               </w:rPr>
-              <w:t>xperts.details&gt;&gt;</w:t>
+              <w:t>xperts.details</w:t>
+            </w:r>
+            <w:proofErr w:type="spellEnd"/>
+            <w:proofErr w:type="gramEnd"/>
+            <w:r>
+              <w:rPr>
+                <w:rFonts w:ascii="GDSTransportWebsite" w:hAnsi="GDSTransportWebsite"/>
+                <w:color w:val="0A0A0A"/>
+                <w:shd w:val="clear" w:color="auto" w:fill="FFFFFF"/>
+              </w:rPr>
+              <w:t>&gt;&gt;</w:t>
             </w:r>
           </w:p>
         </w:tc>
@@ -4773,6 +5405,8 @@
               </w:rPr>
               <w:t>&lt;&lt;</w:t>
             </w:r>
+            <w:proofErr w:type="spellStart"/>
+            <w:proofErr w:type="gramStart"/>
             <w:r>
               <w:rPr>
                 <w:rFonts w:ascii="GDSTransportWebsite" w:hAnsi="GDSTransportWebsite"/>
@@ -4794,6 +5428,8 @@
               </w:rPr>
               <w:t>.witnessesToAppear</w:t>
             </w:r>
+            <w:proofErr w:type="spellEnd"/>
+            <w:proofErr w:type="gramEnd"/>
             <w:r>
               <w:rPr>
                 <w:rFonts w:ascii="GDSTransportWebsite" w:hAnsi="GDSTransportWebsite"/>
@@ -4824,8 +5460,18 @@
                 <w:color w:val="0A0A0A"/>
                 <w:shd w:val="clear" w:color="auto" w:fill="FFFFFF"/>
               </w:rPr>
-              <w:t>&lt;&lt;rr_</w:t>
-            </w:r>
+              <w:t>&lt;&lt;</w:t>
+            </w:r>
+            <w:proofErr w:type="spellStart"/>
+            <w:r>
+              <w:rPr>
+                <w:rFonts w:ascii="GDSTransportWebsite" w:hAnsi="GDSTransportWebsite"/>
+                <w:color w:val="0A0A0A"/>
+                <w:shd w:val="clear" w:color="auto" w:fill="FFFFFF"/>
+              </w:rPr>
+              <w:t>rr_</w:t>
+            </w:r>
+            <w:proofErr w:type="gramStart"/>
             <w:r>
               <w:rPr>
                 <w:rFonts w:ascii="GDSTransportWebsite" w:hAnsi="GDSTransportWebsite"/>
@@ -4842,6 +5488,8 @@
               </w:rPr>
               <w:t>itnesses.details</w:t>
             </w:r>
+            <w:proofErr w:type="spellEnd"/>
+            <w:proofErr w:type="gramEnd"/>
             <w:r>
               <w:rPr>
                 <w:rFonts w:ascii="GDSTransportWebsite" w:hAnsi="GDSTransportWebsite"/>
@@ -4889,7 +5537,23 @@
                 <w:rFonts w:ascii="GDSTransportWebsite" w:hAnsi="GDSTransportWebsite"/>
                 <w:color w:val="0A0A0A"/>
               </w:rPr>
-              <w:t>&lt;&lt;$itemnum&gt;&gt;</w:t>
+              <w:t>&lt;&lt;$</w:t>
+            </w:r>
+            <w:proofErr w:type="spellStart"/>
+            <w:r>
+              <w:rPr>
+                <w:rFonts w:ascii="GDSTransportWebsite" w:hAnsi="GDSTransportWebsite"/>
+                <w:color w:val="0A0A0A"/>
+              </w:rPr>
+              <w:t>itemnum</w:t>
+            </w:r>
+            <w:proofErr w:type="spellEnd"/>
+            <w:r>
+              <w:rPr>
+                <w:rFonts w:ascii="GDSTransportWebsite" w:hAnsi="GDSTransportWebsite"/>
+                <w:color w:val="0A0A0A"/>
+              </w:rPr>
+              <w:t>&gt;&gt;</w:t>
             </w:r>
           </w:p>
         </w:tc>
@@ -5027,6 +5691,7 @@
               </w:rPr>
               <w:t>&lt;&lt;</w:t>
             </w:r>
+            <w:proofErr w:type="spellStart"/>
             <w:r>
               <w:rPr>
                 <w:rFonts w:ascii="GDSTransportWebsite" w:hAnsi="GDSTransportWebsite"/>
@@ -5034,6 +5699,7 @@
               </w:rPr>
               <w:t>reasonForWitness</w:t>
             </w:r>
+            <w:proofErr w:type="spellEnd"/>
             <w:r>
               <w:rPr>
                 <w:rFonts w:ascii="GDSTransportWebsite" w:hAnsi="GDSTransportWebsite"/>
@@ -5067,6 +5733,7 @@
               </w:rPr>
               <w:t>&lt;&lt;</w:t>
             </w:r>
+            <w:proofErr w:type="spellStart"/>
             <w:r>
               <w:rPr>
                 <w:rFonts w:ascii="GDSTransportWebsite" w:hAnsi="GDSTransportWebsite"/>
@@ -5083,6 +5750,7 @@
               </w:rPr>
               <w:t>_</w:t>
             </w:r>
+            <w:proofErr w:type="gramStart"/>
             <w:r>
               <w:rPr>
                 <w:rFonts w:ascii="GDSTransportWebsite" w:hAnsi="GDSTransportWebsite"/>
@@ -5097,7 +5765,17 @@
                 <w:color w:val="0A0A0A"/>
                 <w:shd w:val="clear" w:color="auto" w:fill="FFFFFF"/>
               </w:rPr>
-              <w:t>itnesses.details&gt;&gt;</w:t>
+              <w:t>itnesses.details</w:t>
+            </w:r>
+            <w:proofErr w:type="spellEnd"/>
+            <w:proofErr w:type="gramEnd"/>
+            <w:r>
+              <w:rPr>
+                <w:rFonts w:ascii="GDSTransportWebsite" w:hAnsi="GDSTransportWebsite"/>
+                <w:color w:val="0A0A0A"/>
+                <w:shd w:val="clear" w:color="auto" w:fill="FFFFFF"/>
+              </w:rPr>
+              <w:t>&gt;&gt;</w:t>
             </w:r>
           </w:p>
         </w:tc>
@@ -5210,6 +5888,7 @@
               </w:rPr>
               <w:t>&lt;&lt;</w:t>
             </w:r>
+            <w:proofErr w:type="spellStart"/>
             <w:r>
               <w:rPr>
                 <w:rFonts w:ascii="GDSTransportWebsite" w:hAnsi="GDSTransportWebsite"/>
@@ -5217,6 +5896,7 @@
               </w:rPr>
               <w:t>welshLanguageRequirements.evidence</w:t>
             </w:r>
+            <w:proofErr w:type="spellEnd"/>
             <w:r>
               <w:rPr>
                 <w:rFonts w:ascii="GDSTransportWebsite" w:hAnsi="GDSTransportWebsite"/>
@@ -5255,8 +5935,18 @@
                 <w:color w:val="0A0A0A"/>
                 <w:shd w:val="clear" w:color="auto" w:fill="FFFFFF"/>
               </w:rPr>
+              <w:t xml:space="preserve">Will you and your witness(es) wish to speak Welsh or </w:t>
+            </w:r>
+            <w:r>
+              <w:rPr>
+                <w:rFonts w:ascii="GDSTransportWebsite" w:hAnsi="GDSTransportWebsite"/>
+                <w:b/>
+                <w:bCs/>
+                <w:color w:val="0A0A0A"/>
+                <w:shd w:val="clear" w:color="auto" w:fill="FFFFFF"/>
+              </w:rPr>
               <w:lastRenderedPageBreak/>
-              <w:t>Will you and your witness(es) wish to speak Welsh or English at court or will both languages be used?</w:t>
+              <w:t>English at court or will both languages be used?</w:t>
             </w:r>
           </w:p>
           <w:p>
@@ -5290,8 +5980,10 @@
                 <w:rFonts w:ascii="GDSTransportWebsite" w:hAnsi="GDSTransportWebsite"/>
                 <w:color w:val="0A0A0A"/>
               </w:rPr>
+              <w:lastRenderedPageBreak/>
               <w:t>&lt;&lt;</w:t>
             </w:r>
+            <w:proofErr w:type="spellStart"/>
             <w:r>
               <w:rPr>
                 <w:rFonts w:ascii="GDSTransportWebsite" w:hAnsi="GDSTransportWebsite"/>
@@ -5299,6 +5991,7 @@
               </w:rPr>
               <w:t>welshLanguageRequirements.court</w:t>
             </w:r>
+            <w:proofErr w:type="spellEnd"/>
             <w:r>
               <w:rPr>
                 <w:rFonts w:ascii="GDSTransportWebsite" w:hAnsi="GDSTransportWebsite"/>
@@ -5373,6 +6066,7 @@
               </w:rPr>
               <w:t>&lt;&lt;</w:t>
             </w:r>
+            <w:proofErr w:type="spellStart"/>
             <w:r>
               <w:rPr>
                 <w:rFonts w:ascii="GDSTransportWebsite" w:hAnsi="GDSTransportWebsite"/>
@@ -5380,6 +6074,7 @@
               </w:rPr>
               <w:t>welshLanguageRequirements.documents</w:t>
             </w:r>
+            <w:proofErr w:type="spellEnd"/>
             <w:r>
               <w:rPr>
                 <w:rFonts w:ascii="GDSTransportWebsite" w:hAnsi="GDSTransportWebsite"/>
@@ -5506,6 +6201,8 @@
               </w:rPr>
               <w:t>&lt;&lt;</w:t>
             </w:r>
+            <w:proofErr w:type="spellStart"/>
+            <w:proofErr w:type="gramStart"/>
             <w:r>
               <w:rPr>
                 <w:rFonts w:ascii="GDSTransportWebsite" w:hAnsi="GDSTransportWebsite"/>
@@ -5520,6 +6217,8 @@
               </w:rPr>
               <w:t>earing.hearingLength</w:t>
             </w:r>
+            <w:proofErr w:type="spellEnd"/>
+            <w:proofErr w:type="gramEnd"/>
             <w:r>
               <w:rPr>
                 <w:rFonts w:ascii="GDSTransportWebsite" w:hAnsi="GDSTransportWebsite"/>
@@ -5585,6 +6284,8 @@
               </w:rPr>
               <w:t>&lt;&lt;</w:t>
             </w:r>
+            <w:proofErr w:type="spellStart"/>
+            <w:proofErr w:type="gramStart"/>
             <w:r>
               <w:rPr>
                 <w:rFonts w:ascii="GDSTransportWebsite" w:hAnsi="GDSTransportWebsite"/>
@@ -5599,6 +6300,8 @@
               </w:rPr>
               <w:t>earing.unavailableDatesRequired</w:t>
             </w:r>
+            <w:proofErr w:type="spellEnd"/>
+            <w:proofErr w:type="gramEnd"/>
             <w:r>
               <w:rPr>
                 <w:rFonts w:ascii="GDSTransportWebsite" w:hAnsi="GDSTransportWebsite"/>
@@ -5619,6 +6322,8 @@
         </w:rPr>
         <w:t>&lt;&lt;cs_{</w:t>
       </w:r>
+      <w:proofErr w:type="spellStart"/>
+      <w:proofErr w:type="gramStart"/>
       <w:r>
         <w:rPr>
           <w:rFonts w:ascii="GDSTransportWebsite" w:hAnsi="GDSTransportWebsite"/>
@@ -5640,7 +6345,17 @@
           <w:color w:val="0A0A0A"/>
           <w:shd w:val="clear" w:color="auto" w:fill="FFFFFF"/>
         </w:rPr>
-        <w:t>size&gt;</w:t>
+        <w:t>size</w:t>
+      </w:r>
+      <w:proofErr w:type="spellEnd"/>
+      <w:proofErr w:type="gramEnd"/>
+      <w:r>
+        <w:rPr>
+          <w:rFonts w:ascii="GDSTransportWebsite" w:hAnsi="GDSTransportWebsite"/>
+          <w:color w:val="0A0A0A"/>
+          <w:shd w:val="clear" w:color="auto" w:fill="FFFFFF"/>
+        </w:rPr>
+        <w:t>&gt;</w:t>
       </w:r>
       <w:r>
         <w:rPr>
@@ -5735,8 +6450,18 @@
                 <w:color w:val="0A0A0A"/>
                 <w:shd w:val="clear" w:color="auto" w:fill="FFFFFF"/>
               </w:rPr>
-              <w:t>&lt;&lt;rr_</w:t>
-            </w:r>
+              <w:t>&lt;&lt;</w:t>
+            </w:r>
+            <w:proofErr w:type="spellStart"/>
+            <w:r>
+              <w:rPr>
+                <w:rFonts w:ascii="GDSTransportWebsite" w:hAnsi="GDSTransportWebsite"/>
+                <w:color w:val="0A0A0A"/>
+                <w:shd w:val="clear" w:color="auto" w:fill="FFFFFF"/>
+              </w:rPr>
+              <w:t>rr_</w:t>
+            </w:r>
+            <w:proofErr w:type="gramStart"/>
             <w:r>
               <w:rPr>
                 <w:rFonts w:ascii="GDSTransportWebsite" w:hAnsi="GDSTransportWebsite"/>
@@ -5757,7 +6482,17 @@
                 <w:color w:val="0A0A0A"/>
                 <w:shd w:val="clear" w:color="auto" w:fill="FFFFFF"/>
               </w:rPr>
-              <w:t>.unavailableDates&gt;&gt;</w:t>
+              <w:t>.unavailableDates</w:t>
+            </w:r>
+            <w:proofErr w:type="spellEnd"/>
+            <w:proofErr w:type="gramEnd"/>
+            <w:r>
+              <w:rPr>
+                <w:rFonts w:ascii="GDSTransportWebsite" w:hAnsi="GDSTransportWebsite"/>
+                <w:color w:val="0A0A0A"/>
+                <w:shd w:val="clear" w:color="auto" w:fill="FFFFFF"/>
+              </w:rPr>
+              <w:t>&gt;&gt;</w:t>
             </w:r>
           </w:p>
         </w:tc>
@@ -5825,7 +6560,32 @@
                 <w:rFonts w:ascii="GDSTransportWebsite" w:hAnsi="GDSTransportWebsite"/>
                 <w:color w:val="0A0A0A"/>
               </w:rPr>
-              <w:t>&lt;&lt;{dateFormat(</w:t>
+              <w:t>&lt;</w:t>
+            </w:r>
+            <w:proofErr w:type="gramStart"/>
+            <w:r>
+              <w:rPr>
+                <w:rFonts w:ascii="GDSTransportWebsite" w:hAnsi="GDSTransportWebsite"/>
+                <w:color w:val="0A0A0A"/>
+              </w:rPr>
+              <w:t>&lt;{</w:t>
+            </w:r>
+            <w:proofErr w:type="spellStart"/>
+            <w:proofErr w:type="gramEnd"/>
+            <w:r>
+              <w:rPr>
+                <w:rFonts w:ascii="GDSTransportWebsite" w:hAnsi="GDSTransportWebsite"/>
+                <w:color w:val="0A0A0A"/>
+              </w:rPr>
+              <w:t>dateFormat</w:t>
+            </w:r>
+            <w:proofErr w:type="spellEnd"/>
+            <w:r>
+              <w:rPr>
+                <w:rFonts w:ascii="GDSTransportWebsite" w:hAnsi="GDSTransportWebsite"/>
+                <w:color w:val="0A0A0A"/>
+              </w:rPr>
+              <w:t>(</w:t>
             </w:r>
             <w:r>
               <w:rPr>
@@ -5839,8 +6599,9 @@
                 <w:rFonts w:ascii="GDSTransportWebsite" w:hAnsi="GDSTransportWebsite"/>
                 <w:color w:val="0A0A0A"/>
               </w:rPr>
-              <w:t>, ‘d MMMM yyyy’, ‘</w:t>
-            </w:r>
+              <w:t xml:space="preserve">, ‘d MMMM </w:t>
+            </w:r>
+            <w:proofErr w:type="spellStart"/>
             <w:r>
               <w:rPr>
                 <w:rFonts w:ascii="GDSTransportWebsite" w:hAnsi="GDSTransportWebsite"/>
@@ -5848,6 +6609,23 @@
               </w:rPr>
               <w:t>yyyy</w:t>
             </w:r>
+            <w:proofErr w:type="spellEnd"/>
+            <w:r>
+              <w:rPr>
+                <w:rFonts w:ascii="GDSTransportWebsite" w:hAnsi="GDSTransportWebsite"/>
+                <w:color w:val="0A0A0A"/>
+              </w:rPr>
+              <w:t>’, ‘</w:t>
+            </w:r>
+            <w:proofErr w:type="spellStart"/>
+            <w:r>
+              <w:rPr>
+                <w:rFonts w:ascii="GDSTransportWebsite" w:hAnsi="GDSTransportWebsite"/>
+                <w:color w:val="0A0A0A"/>
+              </w:rPr>
+              <w:t>yyyy</w:t>
+            </w:r>
+            <w:proofErr w:type="spellEnd"/>
             <w:r>
               <w:rPr>
                 <w:rFonts w:ascii="GDSTransportWebsite" w:hAnsi="GDSTransportWebsite"/>
@@ -5902,8 +6680,18 @@
                 <w:color w:val="0A0A0A"/>
                 <w:shd w:val="clear" w:color="auto" w:fill="FFFFFF"/>
               </w:rPr>
-              <w:t>&lt;&lt;er_</w:t>
-            </w:r>
+              <w:t>&lt;&lt;</w:t>
+            </w:r>
+            <w:proofErr w:type="spellStart"/>
+            <w:r>
+              <w:rPr>
+                <w:rFonts w:ascii="GDSTransportWebsite" w:hAnsi="GDSTransportWebsite"/>
+                <w:color w:val="0A0A0A"/>
+                <w:shd w:val="clear" w:color="auto" w:fill="FFFFFF"/>
+              </w:rPr>
+              <w:t>er_</w:t>
+            </w:r>
+            <w:proofErr w:type="gramStart"/>
             <w:r>
               <w:rPr>
                 <w:rFonts w:ascii="GDSTransportWebsite" w:hAnsi="GDSTransportWebsite"/>
@@ -5917,7 +6705,17 @@
                 <w:color w:val="0A0A0A"/>
                 <w:shd w:val="clear" w:color="auto" w:fill="FFFFFF"/>
               </w:rPr>
-              <w:t>.unavailableDates&gt;&gt;</w:t>
+              <w:t>.unavailableDates</w:t>
+            </w:r>
+            <w:proofErr w:type="spellEnd"/>
+            <w:proofErr w:type="gramEnd"/>
+            <w:r>
+              <w:rPr>
+                <w:rFonts w:ascii="GDSTransportWebsite" w:hAnsi="GDSTransportWebsite"/>
+                <w:color w:val="0A0A0A"/>
+                <w:shd w:val="clear" w:color="auto" w:fill="FFFFFF"/>
+              </w:rPr>
+              <w:t>&gt;&gt;</w:t>
             </w:r>
           </w:p>
         </w:tc>
@@ -6014,7 +6812,25 @@
                 <w:color w:val="0A0A0A"/>
                 <w:shd w:val="clear" w:color="auto" w:fill="FFFFFF"/>
               </w:rPr>
-              <w:t>See Draft-directions.pdf available from MyHMCTS.</w:t>
+              <w:t xml:space="preserve">See Draft-directions.pdf available from </w:t>
+            </w:r>
+            <w:proofErr w:type="spellStart"/>
+            <w:r>
+              <w:rPr>
+                <w:rFonts w:ascii="GDSTransportWebsite" w:hAnsi="GDSTransportWebsite"/>
+                <w:color w:val="0A0A0A"/>
+                <w:shd w:val="clear" w:color="auto" w:fill="FFFFFF"/>
+              </w:rPr>
+              <w:t>MyHMCTS</w:t>
+            </w:r>
+            <w:proofErr w:type="spellEnd"/>
+            <w:r>
+              <w:rPr>
+                <w:rFonts w:ascii="GDSTransportWebsite" w:hAnsi="GDSTransportWebsite"/>
+                <w:color w:val="0A0A0A"/>
+                <w:shd w:val="clear" w:color="auto" w:fill="FFFFFF"/>
+              </w:rPr>
+              <w:t>.</w:t>
             </w:r>
           </w:p>
         </w:tc>
@@ -6105,7 +6921,39 @@
                 <w:rFonts w:ascii="GDSTransportWebsite" w:hAnsi="GDSTransportWebsite"/>
                 <w:color w:val="0A0A0A"/>
               </w:rPr>
-              <w:t>&lt;&lt;cs_{isBlank(hearingSupport)}&gt;&gt;Not Provided&lt;&lt;else&gt;&gt;</w:t>
+              <w:t>&lt;&lt;cs_{</w:t>
+            </w:r>
+            <w:proofErr w:type="spellStart"/>
+            <w:r>
+              <w:rPr>
+                <w:rFonts w:ascii="GDSTransportWebsite" w:hAnsi="GDSTransportWebsite"/>
+                <w:color w:val="0A0A0A"/>
+              </w:rPr>
+              <w:t>isBlank</w:t>
+            </w:r>
+            <w:proofErr w:type="spellEnd"/>
+            <w:r>
+              <w:rPr>
+                <w:rFonts w:ascii="GDSTransportWebsite" w:hAnsi="GDSTransportWebsite"/>
+                <w:color w:val="0A0A0A"/>
+              </w:rPr>
+              <w:t>(</w:t>
+            </w:r>
+            <w:proofErr w:type="spellStart"/>
+            <w:r>
+              <w:rPr>
+                <w:rFonts w:ascii="GDSTransportWebsite" w:hAnsi="GDSTransportWebsite"/>
+                <w:color w:val="0A0A0A"/>
+              </w:rPr>
+              <w:t>hearingSupport</w:t>
+            </w:r>
+            <w:proofErr w:type="spellEnd"/>
+            <w:r>
+              <w:rPr>
+                <w:rFonts w:ascii="GDSTransportWebsite" w:hAnsi="GDSTransportWebsite"/>
+                <w:color w:val="0A0A0A"/>
+              </w:rPr>
+              <w:t>)}&gt;&gt;Not Provided&lt;&lt;else&gt;&gt;</w:t>
             </w:r>
             <w:r>
               <w:rPr>
@@ -6119,8 +6967,17 @@
                 <w:rFonts w:ascii="GDSTransportWebsite" w:hAnsi="GDSTransportWebsite"/>
                 <w:color w:val="0A0A0A"/>
               </w:rPr>
-              <w:t xml:space="preserve"> hearingSupport</w:t>
-            </w:r>
+              <w:t xml:space="preserve"> </w:t>
+            </w:r>
+            <w:proofErr w:type="spellStart"/>
+            <w:r>
+              <w:rPr>
+                <w:rFonts w:ascii="GDSTransportWebsite" w:hAnsi="GDSTransportWebsite"/>
+                <w:color w:val="0A0A0A"/>
+              </w:rPr>
+              <w:t>hearingSupport</w:t>
+            </w:r>
+            <w:proofErr w:type="spellEnd"/>
             <w:r>
               <w:rPr>
                 <w:rFonts w:ascii="GDSTransportWebsite" w:hAnsi="GDSTransportWebsite"/>
@@ -6290,7 +7147,6 @@
                 <w:color w:val="0A0A0A"/>
                 <w:shd w:val="clear" w:color="auto" w:fill="FFFFFF"/>
               </w:rPr>
-              <w:lastRenderedPageBreak/>
               <w:t xml:space="preserve">1. </w:t>
             </w:r>
             <w:r>
@@ -6301,7 +7157,18 @@
                 <w:color w:val="0A0A0A"/>
                 <w:shd w:val="clear" w:color="auto" w:fill="FFFFFF"/>
               </w:rPr>
-              <w:t>Do you believe you, or a witness who will give evidence on your behalf, are vulnerable in anyway which the Court needs to consider?</w:t>
+              <w:t xml:space="preserve">Do you believe you, or a witness who will give </w:t>
+            </w:r>
+            <w:r>
+              <w:rPr>
+                <w:rFonts w:ascii="GDSTransportWebsite" w:hAnsi="GDSTransportWebsite"/>
+                <w:b/>
+                <w:bCs/>
+                <w:color w:val="0A0A0A"/>
+                <w:shd w:val="clear" w:color="auto" w:fill="FFFFFF"/>
+              </w:rPr>
+              <w:lastRenderedPageBreak/>
+              <w:t>evidence on your behalf, are vulnerable in anyway which the Court needs to consider?</w:t>
             </w:r>
           </w:p>
         </w:tc>
@@ -6328,7 +7195,24 @@
                 <w:rFonts w:ascii="GDSTransportWebsite" w:hAnsi="GDSTransportWebsite"/>
                 <w:color w:val="0A0A0A"/>
               </w:rPr>
-              <w:t>&lt;&lt;vulnerabilityQuestions.vulnerabilityAdjustmentsRequired&gt;&gt;</w:t>
+              <w:lastRenderedPageBreak/>
+              <w:t>&lt;&lt;</w:t>
+            </w:r>
+            <w:proofErr w:type="spellStart"/>
+            <w:r>
+              <w:rPr>
+                <w:rFonts w:ascii="GDSTransportWebsite" w:hAnsi="GDSTransportWebsite"/>
+                <w:color w:val="0A0A0A"/>
+              </w:rPr>
+              <w:t>vulnerabilityQuestions.vulnerabilityAdjustmentsRequired</w:t>
+            </w:r>
+            <w:proofErr w:type="spellEnd"/>
+            <w:r>
+              <w:rPr>
+                <w:rFonts w:ascii="GDSTransportWebsite" w:hAnsi="GDSTransportWebsite"/>
+                <w:color w:val="0A0A0A"/>
+              </w:rPr>
+              <w:t>&gt;&gt;</w:t>
             </w:r>
           </w:p>
         </w:tc>
@@ -6349,21 +7233,47 @@
           <w:color w:val="0A0A0A"/>
           <w:shd w:val="clear" w:color="auto" w:fill="FFFFFF"/>
         </w:rPr>
-        <w:t>&lt;&lt;cs_{</w:t>
+        <w:t>&lt;&lt;cs</w:t>
+      </w:r>
+      <w:proofErr w:type="gramStart"/>
+      <w:r>
+        <w:rPr>
+          <w:rFonts w:ascii="GDSTransportWebsite" w:hAnsi="GDSTransportWebsite"/>
+          <w:color w:val="0A0A0A"/>
+          <w:shd w:val="clear" w:color="auto" w:fill="FFFFFF"/>
+        </w:rPr>
+        <w:t>_{</w:t>
       </w:r>
       <w:r>
         <w:rPr>
           <w:rFonts w:ascii="GDSTransportWebsite" w:hAnsi="GDSTransportWebsite"/>
           <w:color w:val="0A0A0A"/>
         </w:rPr>
-        <w:t xml:space="preserve"> vulnerabilityQuestions.</w:t>
+        <w:t xml:space="preserve"> </w:t>
+      </w:r>
+      <w:proofErr w:type="spellStart"/>
+      <w:r>
+        <w:rPr>
+          <w:rFonts w:ascii="GDSTransportWebsite" w:hAnsi="GDSTransportWebsite"/>
+          <w:color w:val="0A0A0A"/>
+        </w:rPr>
+        <w:t>vulnerabilityQuestions.</w:t>
       </w:r>
       <w:r>
         <w:rPr>
           <w:rFonts w:ascii="GDSTransportWebsite" w:hAnsi="GDSTransportWebsite"/>
           <w:color w:val="0A0A0A"/>
         </w:rPr>
-        <w:t xml:space="preserve">vulnerabilityAdjustmentsRequired </w:t>
+        <w:t>vulnerabilityAdjustmentsRequired</w:t>
+      </w:r>
+      <w:proofErr w:type="spellEnd"/>
+      <w:proofErr w:type="gramEnd"/>
+      <w:r>
+        <w:rPr>
+          <w:rFonts w:ascii="GDSTransportWebsite" w:hAnsi="GDSTransportWebsite"/>
+          <w:color w:val="0A0A0A"/>
+        </w:rPr>
+        <w:t xml:space="preserve"> </w:t>
       </w:r>
       <w:r>
         <w:rPr>
@@ -6467,7 +7377,23 @@
                 <w:rFonts w:ascii="GDSTransportWebsite" w:hAnsi="GDSTransportWebsite"/>
                 <w:color w:val="0A0A0A"/>
               </w:rPr>
-              <w:t>&lt;&lt; vulnerabilityQuestions.vulnerabilityAdjustments&gt;&gt;</w:t>
+              <w:t xml:space="preserve">&lt;&lt; </w:t>
+            </w:r>
+            <w:proofErr w:type="spellStart"/>
+            <w:r>
+              <w:rPr>
+                <w:rFonts w:ascii="GDSTransportWebsite" w:hAnsi="GDSTransportWebsite"/>
+                <w:color w:val="0A0A0A"/>
+              </w:rPr>
+              <w:t>vulnerabilityQuestions.vulnerabilityAdjustments</w:t>
+            </w:r>
+            <w:proofErr w:type="spellEnd"/>
+            <w:r>
+              <w:rPr>
+                <w:rFonts w:ascii="GDSTransportWebsite" w:hAnsi="GDSTransportWebsite"/>
+                <w:color w:val="0A0A0A"/>
+              </w:rPr>
+              <w:t>&gt;&gt;</w:t>
             </w:r>
           </w:p>
         </w:tc>
@@ -6560,7 +7486,25 @@
           <w:color w:val="0A0A0A"/>
           <w:shd w:val="clear" w:color="auto" w:fill="FFFFFF"/>
         </w:rPr>
-        <w:t xml:space="preserve">You are reminded that a copy of this directions questionnaire will be shared with all other parties. </w:t>
+        <w:t xml:space="preserve">You are reminded that a copy of this </w:t>
+      </w:r>
+      <w:proofErr w:type="gramStart"/>
+      <w:r>
+        <w:rPr>
+          <w:rFonts w:ascii="GDSTransportWebsite" w:hAnsi="GDSTransportWebsite"/>
+          <w:color w:val="0A0A0A"/>
+          <w:shd w:val="clear" w:color="auto" w:fill="FFFFFF"/>
+        </w:rPr>
+        <w:t>directions</w:t>
+      </w:r>
+      <w:proofErr w:type="gramEnd"/>
+      <w:r>
+        <w:rPr>
+          <w:rFonts w:ascii="GDSTransportWebsite" w:hAnsi="GDSTransportWebsite"/>
+          <w:color w:val="0A0A0A"/>
+          <w:shd w:val="clear" w:color="auto" w:fill="FFFFFF"/>
+        </w:rPr>
+        <w:t xml:space="preserve"> questionnaire will be shared with all other parties. </w:t>
       </w:r>
     </w:p>
     <w:p>
@@ -6671,6 +7615,7 @@
               </w:rPr>
               <w:t>&lt;&lt;</w:t>
             </w:r>
+            <w:proofErr w:type="spellStart"/>
             <w:r>
               <w:rPr>
                 <w:rFonts w:ascii="GDSTransportWebsite" w:hAnsi="GDSTransportWebsite"/>
@@ -6685,6 +7630,7 @@
               </w:rPr>
               <w:t>urtherInformation.futureApplications</w:t>
             </w:r>
+            <w:proofErr w:type="spellEnd"/>
             <w:r>
               <w:rPr>
                 <w:rFonts w:ascii="GDSTransportWebsite" w:hAnsi="GDSTransportWebsite"/>
@@ -6703,7 +7649,25 @@
           <w:color w:val="0A0A0A"/>
           <w:shd w:val="clear" w:color="auto" w:fill="FFFFFF"/>
         </w:rPr>
-        <w:t>&lt;&lt;cs_{furthterInformation.futureApplications='Yes'}&gt;&gt;</w:t>
+        <w:t>&lt;&lt;cs_{</w:t>
+      </w:r>
+      <w:proofErr w:type="spellStart"/>
+      <w:r>
+        <w:rPr>
+          <w:rFonts w:ascii="GDSTransportWebsite" w:hAnsi="GDSTransportWebsite"/>
+          <w:color w:val="0A0A0A"/>
+          <w:shd w:val="clear" w:color="auto" w:fill="FFFFFF"/>
+        </w:rPr>
+        <w:t>furthterInformation.futureApplications</w:t>
+      </w:r>
+      <w:proofErr w:type="spellEnd"/>
+      <w:r>
+        <w:rPr>
+          <w:rFonts w:ascii="GDSTransportWebsite" w:hAnsi="GDSTransportWebsite"/>
+          <w:color w:val="0A0A0A"/>
+          <w:shd w:val="clear" w:color="auto" w:fill="FFFFFF"/>
+        </w:rPr>
+        <w:t>='Yes'}&gt;&gt;</w:t>
       </w:r>
     </w:p>
     <w:tbl>
@@ -6790,6 +7754,7 @@
               </w:rPr>
               <w:t>&lt;&lt;</w:t>
             </w:r>
+            <w:proofErr w:type="spellStart"/>
             <w:r>
               <w:rPr>
                 <w:rFonts w:ascii="GDSTransportWebsite" w:hAnsi="GDSTransportWebsite"/>
@@ -6804,6 +7769,7 @@
               </w:rPr>
               <w:t>.reasonForFutureApplications</w:t>
             </w:r>
+            <w:proofErr w:type="spellEnd"/>
             <w:r>
               <w:rPr>
                 <w:rFonts w:ascii="GDSTransportWebsite" w:hAnsi="GDSTransportWebsite"/>
@@ -6907,7 +7873,41 @@
                 <w:rFonts w:ascii="GDSTransportWebsite" w:hAnsi="GDSTransportWebsite"/>
                 <w:color w:val="0A0A0A"/>
               </w:rPr>
-              <w:t xml:space="preserve">&lt;&lt;cs_{isBlank(furtherInformation.otherInformationForJudge)}&gt;&gt;Not </w:t>
+              <w:t>&lt;&lt;cs_{</w:t>
+            </w:r>
+            <w:proofErr w:type="spellStart"/>
+            <w:proofErr w:type="gramStart"/>
+            <w:r>
+              <w:rPr>
+                <w:rFonts w:ascii="GDSTransportWebsite" w:hAnsi="GDSTransportWebsite"/>
+                <w:color w:val="0A0A0A"/>
+              </w:rPr>
+              <w:t>isBlank</w:t>
+            </w:r>
+            <w:proofErr w:type="spellEnd"/>
+            <w:r>
+              <w:rPr>
+                <w:rFonts w:ascii="GDSTransportWebsite" w:hAnsi="GDSTransportWebsite"/>
+                <w:color w:val="0A0A0A"/>
+              </w:rPr>
+              <w:t>(</w:t>
+            </w:r>
+            <w:proofErr w:type="spellStart"/>
+            <w:proofErr w:type="gramEnd"/>
+            <w:r>
+              <w:rPr>
+                <w:rFonts w:ascii="GDSTransportWebsite" w:hAnsi="GDSTransportWebsite"/>
+                <w:color w:val="0A0A0A"/>
+              </w:rPr>
+              <w:t>furtherInformation.otherInformationForJudge</w:t>
+            </w:r>
+            <w:proofErr w:type="spellEnd"/>
+            <w:r>
+              <w:rPr>
+                <w:rFonts w:ascii="GDSTransportWebsite" w:hAnsi="GDSTransportWebsite"/>
+                <w:color w:val="0A0A0A"/>
+              </w:rPr>
+              <w:t xml:space="preserve">)}&gt;&gt;Not </w:t>
             </w:r>
             <w:r>
               <w:rPr>
@@ -7032,6 +8032,7 @@
               </w:rPr>
               <w:t>&lt;&lt;</w:t>
             </w:r>
+            <w:proofErr w:type="spellStart"/>
             <w:r>
               <w:rPr>
                 <w:rFonts w:ascii="GDSTransportWebsite" w:hAnsi="GDSTransportWebsite"/>
@@ -7039,6 +8040,7 @@
               </w:rPr>
               <w:t>statementOfTruthText</w:t>
             </w:r>
+            <w:proofErr w:type="spellEnd"/>
             <w:r>
               <w:rPr>
                 <w:rFonts w:ascii="GDSTransportWebsite" w:hAnsi="GDSTransportWebsite"/>
@@ -7209,6 +8211,7 @@
               </w:rPr>
               <w:t>&lt;&lt;</w:t>
             </w:r>
+            <w:proofErr w:type="spellStart"/>
             <w:r>
               <w:rPr>
                 <w:rFonts w:ascii="GDSTransportWebsite" w:hAnsi="GDSTransportWebsite"/>
@@ -7216,6 +8219,7 @@
               </w:rPr>
               <w:t>statementOfTruth.role</w:t>
             </w:r>
+            <w:proofErr w:type="spellEnd"/>
             <w:r>
               <w:rPr>
                 <w:rFonts w:ascii="GDSTransportWebsite" w:hAnsi="GDSTransportWebsite"/>
@@ -11865,6 +12869,46 @@
 </file>
 
 <file path=customXml/item1.xml><?xml version="1.0" encoding="utf-8"?>
+<?mso-contentType ?>
+<FormTemplates xmlns="http://schemas.microsoft.com/sharepoint/v3/contenttype/forms">
+  <Display>DocumentLibraryForm</Display>
+  <Edit>DocumentLibraryForm</Edit>
+  <New>DocumentLibraryForm</New>
+</FormTemplates>
+</file>
+
+<file path=customXml/item2.xml><?xml version="1.0" encoding="utf-8"?>
+<p:properties xmlns:p="http://schemas.microsoft.com/office/2006/metadata/properties" xmlns:xsi="http://www.w3.org/2001/XMLSchema-instance" xmlns:pc="http://schemas.microsoft.com/office/infopath/2007/PartnerControls">
+  <documentManagement>
+    <Stage xmlns="f336f4fe-8719-4ea2-b5d6-29b3a580aeb4">In Approval</Stage>
+    <Next_x0020_Stage xmlns="f336f4fe-8719-4ea2-b5d6-29b3a580aeb4">ApproveOrReject</Next_x0020_Stage>
+    <Admin_x0020_Action xmlns="f336f4fe-8719-4ea2-b5d6-29b3a580aeb4" xsi:nil="true"/>
+    <Template_x0020_Category xmlns="f336f4fe-8719-4ea2-b5d6-29b3a580aeb4">Hearing Requirements Notice - HRN</Template_x0020_Category>
+    <Action xmlns="f336f4fe-8719-4ea2-b5d6-29b3a580aeb4" xsi:nil="true"/>
+    <Purpose1 xmlns="f336f4fe-8719-4ea2-b5d6-29b3a580aeb4">Directions Questionnaire</Purpose1>
+    <Template_x0020_Language xmlns="f336f4fe-8719-4ea2-b5d6-29b3a580aeb4">English - ENG</Template_x0020_Language>
+    <Rename xmlns="f336f4fe-8719-4ea2-b5d6-29b3a580aeb4">true</Rename>
+    <Tornado_x0020_Filename xmlns="f336f4fe-8719-4ea2-b5d6-29b3a580aeb4" xsi:nil="true"/>
+    <Approval_x0020_Request_x0020_Comment xmlns="f336f4fe-8719-4ea2-b5d6-29b3a580aeb4">Hi Abul 
+Please approve below documents for https://tools.hmcts.net/jira/browse/CIV-2329
+Astha</Approval_x0020_Request_x0020_Comment>
+    <Publication_x0020_Date xmlns="f336f4fe-8719-4ea2-b5d6-29b3a580aeb4">2020-12-09T00:00:00+00:00</Publication_x0020_Date>
+    <SharedWithUsers xmlns="f336f4fe-8719-4ea2-b5d6-29b3a580aeb4">
+      <UserInfo>
+        <DisplayName>Robert Allright</DisplayName>
+        <AccountId>23</AccountId>
+        <AccountType/>
+      </UserInfo>
+    </SharedWithUsers>
+  </documentManagement>
+</p:properties>
+</file>
+
+<file path=customXml/item3.xml><?xml version="1.0" encoding="utf-8"?>
+<b:Sources xmlns:b="http://schemas.openxmlformats.org/officeDocument/2006/bibliography" xmlns="http://schemas.openxmlformats.org/officeDocument/2006/bibliography" SelectedStyle="\APASixthEditionOfficeOnline.xsl" StyleName="APA" Version="6"/>
+</file>
+
+<file path=customXml/item4.xml><?xml version="1.0" encoding="utf-8"?>
 <ct:contentTypeSchema xmlns:ct="http://schemas.microsoft.com/office/2006/metadata/contentType" xmlns:ma="http://schemas.microsoft.com/office/2006/metadata/properties/metaAttributes" ct:_="" ma:_="" ma:contentTypeName="_CtTemplate" ma:contentTypeID="0x01010064A5FDCCFB03F540B94405305D7DE14F00A4F8B82F7CEF57469A8FE5CEAB7A0EE0" ma:contentTypeVersion="54" ma:contentTypeDescription="Part of Template Management with Site Columns representing custom attributes." ma:contentTypeScope="" ma:versionID="c2ae9af6f2d07f5c87e529250672afb5">
   <xsd:schema xmlns:xsd="http://www.w3.org/2001/XMLSchema" xmlns:xs="http://www.w3.org/2001/XMLSchema" xmlns:p="http://schemas.microsoft.com/office/2006/metadata/properties" xmlns:ns2="f336f4fe-8719-4ea2-b5d6-29b3a580aeb4" xmlns:ns3="b57b892a-dd61-4bba-b372-a8d93da2c7e6" targetNamespace="http://schemas.microsoft.com/office/2006/metadata/properties" ma:root="true" ma:fieldsID="5cc5ae0d05cbe82a12e0833457866b27" ns2:_="" ns3:_="">
     <xsd:import namespace="f336f4fe-8719-4ea2-b5d6-29b3a580aeb4"/>
@@ -12180,59 +13224,15 @@
 </ct:contentTypeSchema>
 </file>
 
-<file path=customXml/item2.xml><?xml version="1.0" encoding="utf-8"?>
-<b:Sources xmlns:b="http://schemas.openxmlformats.org/officeDocument/2006/bibliography" xmlns="http://schemas.openxmlformats.org/officeDocument/2006/bibliography" SelectedStyle="\APASixthEditionOfficeOnline.xsl" StyleName="APA" Version="6"/>
-</file>
-
-<file path=customXml/item3.xml><?xml version="1.0" encoding="utf-8"?>
-<p:properties xmlns:p="http://schemas.microsoft.com/office/2006/metadata/properties" xmlns:xsi="http://www.w3.org/2001/XMLSchema-instance" xmlns:pc="http://schemas.microsoft.com/office/infopath/2007/PartnerControls">
-  <documentManagement>
-    <Stage xmlns="f336f4fe-8719-4ea2-b5d6-29b3a580aeb4">In Approval</Stage>
-    <Next_x0020_Stage xmlns="f336f4fe-8719-4ea2-b5d6-29b3a580aeb4">ApproveOrReject</Next_x0020_Stage>
-    <Admin_x0020_Action xmlns="f336f4fe-8719-4ea2-b5d6-29b3a580aeb4" xsi:nil="true"/>
-    <Template_x0020_Category xmlns="f336f4fe-8719-4ea2-b5d6-29b3a580aeb4">Hearing Requirements Notice - HRN</Template_x0020_Category>
-    <Action xmlns="f336f4fe-8719-4ea2-b5d6-29b3a580aeb4" xsi:nil="true"/>
-    <Purpose1 xmlns="f336f4fe-8719-4ea2-b5d6-29b3a580aeb4">Directions Questionnaire</Purpose1>
-    <Template_x0020_Language xmlns="f336f4fe-8719-4ea2-b5d6-29b3a580aeb4">English - ENG</Template_x0020_Language>
-    <Rename xmlns="f336f4fe-8719-4ea2-b5d6-29b3a580aeb4">true</Rename>
-    <Tornado_x0020_Filename xmlns="f336f4fe-8719-4ea2-b5d6-29b3a580aeb4" xsi:nil="true"/>
-    <Approval_x0020_Request_x0020_Comment xmlns="f336f4fe-8719-4ea2-b5d6-29b3a580aeb4">Hi Abul 
-Please approve below documents for https://tools.hmcts.net/jira/browse/CIV-2329
-Astha</Approval_x0020_Request_x0020_Comment>
-    <Publication_x0020_Date xmlns="f336f4fe-8719-4ea2-b5d6-29b3a580aeb4">2020-12-09T00:00:00+00:00</Publication_x0020_Date>
-    <SharedWithUsers xmlns="f336f4fe-8719-4ea2-b5d6-29b3a580aeb4">
-      <UserInfo>
-        <DisplayName>Robert Allright</DisplayName>
-        <AccountId>23</AccountId>
-        <AccountType/>
-      </UserInfo>
-    </SharedWithUsers>
-  </documentManagement>
-</p:properties>
-</file>
-
-<file path=customXml/item4.xml><?xml version="1.0" encoding="utf-8"?>
-<?mso-contentType ?>
-<FormTemplates xmlns="http://schemas.microsoft.com/sharepoint/v3/contenttype/forms">
-  <Display>DocumentLibraryForm</Display>
-  <Edit>DocumentLibraryForm</Edit>
-  <New>DocumentLibraryForm</New>
-</FormTemplates>
-</file>
-
 <file path=customXml/itemProps1.xml><?xml version="1.0" encoding="utf-8"?>
-<ds:datastoreItem xmlns:ds="http://schemas.openxmlformats.org/officeDocument/2006/customXml" ds:itemID="{3C338C79-39B9-4702-806E-4239D3AE569C}"/>
-</file>
-
-<file path=customXml/itemProps2.xml><?xml version="1.0" encoding="utf-8"?>
-<ds:datastoreItem xmlns:ds="http://schemas.openxmlformats.org/officeDocument/2006/customXml" ds:itemID="{D9CC73D4-2572-D642-B334-03ABC33F70A6}">
+<ds:datastoreItem xmlns:ds="http://schemas.openxmlformats.org/officeDocument/2006/customXml" ds:itemID="{B979ABCF-6006-4211-8C04-D08E1C55C8F9}">
   <ds:schemaRefs>
-    <ds:schemaRef ds:uri="http://schemas.openxmlformats.org/officeDocument/2006/bibliography"/>
+    <ds:schemaRef ds:uri="http://schemas.microsoft.com/sharepoint/v3/contenttype/forms"/>
   </ds:schemaRefs>
 </ds:datastoreItem>
 </file>
 
-<file path=customXml/itemProps3.xml><?xml version="1.0" encoding="utf-8"?>
+<file path=customXml/itemProps2.xml><?xml version="1.0" encoding="utf-8"?>
 <ds:datastoreItem xmlns:ds="http://schemas.openxmlformats.org/officeDocument/2006/customXml" ds:itemID="{167D3FB0-0D1A-4A81-8A96-EE2F37F3B125}">
   <ds:schemaRefs>
     <ds:schemaRef ds:uri="http://schemas.microsoft.com/office/2006/metadata/properties"/>
@@ -12242,10 +13242,29 @@
 </ds:datastoreItem>
 </file>
 
+<file path=customXml/itemProps3.xml><?xml version="1.0" encoding="utf-8"?>
+<ds:datastoreItem xmlns:ds="http://schemas.openxmlformats.org/officeDocument/2006/customXml" ds:itemID="{D9CC73D4-2572-D642-B334-03ABC33F70A6}">
+  <ds:schemaRefs>
+    <ds:schemaRef ds:uri="http://schemas.openxmlformats.org/officeDocument/2006/bibliography"/>
+  </ds:schemaRefs>
+</ds:datastoreItem>
+</file>
+
 <file path=customXml/itemProps4.xml><?xml version="1.0" encoding="utf-8"?>
-<ds:datastoreItem xmlns:ds="http://schemas.openxmlformats.org/officeDocument/2006/customXml" ds:itemID="{B979ABCF-6006-4211-8C04-D08E1C55C8F9}">
+<ds:datastoreItem xmlns:ds="http://schemas.openxmlformats.org/officeDocument/2006/customXml" ds:itemID="{3C338C79-39B9-4702-806E-4239D3AE569C}">
   <ds:schemaRefs>
-    <ds:schemaRef ds:uri="http://schemas.microsoft.com/sharepoint/v3/contenttype/forms"/>
+    <ds:schemaRef ds:uri="http://schemas.microsoft.com/office/2006/metadata/contentType"/>
+    <ds:schemaRef ds:uri="http://schemas.microsoft.com/office/2006/metadata/properties/metaAttributes"/>
+    <ds:schemaRef ds:uri="http://www.w3.org/2001/XMLSchema"/>
+    <ds:schemaRef ds:uri="http://schemas.microsoft.com/office/2006/metadata/properties"/>
+    <ds:schemaRef ds:uri="f336f4fe-8719-4ea2-b5d6-29b3a580aeb4"/>
+    <ds:schemaRef ds:uri="b57b892a-dd61-4bba-b372-a8d93da2c7e6"/>
+    <ds:schemaRef ds:uri="http://schemas.microsoft.com/office/2006/documentManagement/types"/>
+    <ds:schemaRef ds:uri="http://schemas.microsoft.com/office/infopath/2007/PartnerControls"/>
+    <ds:schemaRef ds:uri="http://schemas.openxmlformats.org/package/2006/metadata/core-properties"/>
+    <ds:schemaRef ds:uri="http://purl.org/dc/elements/1.1/"/>
+    <ds:schemaRef ds:uri="http://purl.org/dc/terms/"/>
+    <ds:schemaRef ds:uri="http://schemas.microsoft.com/internal/obd"/>
   </ds:schemaRefs>
 </ds:datastoreItem>
 </file>
</xml_diff>